<commit_message>
update epm section 6
</commit_message>
<xml_diff>
--- a/论文.docx
+++ b/论文.docx
@@ -7,7 +7,7 @@
         <w:pStyle w:val="1"/>
         <w:spacing w:line="360" w:lineRule="auto"/>
         <w:rPr>
-          <w:rFonts w:ascii="仿宋" w:eastAsia="仿宋" w:hAnsi="仿宋" w:cs="仿宋" w:hint="eastAsia"/>
+          <w:rFonts w:ascii="仿宋" w:eastAsia="仿宋" w:hAnsi="仿宋" w:cs="仿宋"/>
         </w:rPr>
       </w:pPr>
       <w:r>
@@ -22,7 +22,7 @@
         <w:spacing w:line="360" w:lineRule="auto"/>
         <w:jc w:val="center"/>
         <w:rPr>
-          <w:rFonts w:ascii="仿宋" w:eastAsia="仿宋" w:hAnsi="仿宋" w:cs="仿宋" w:hint="eastAsia"/>
+          <w:rFonts w:ascii="仿宋" w:eastAsia="仿宋" w:hAnsi="仿宋" w:cs="仿宋"/>
           <w:sz w:val="24"/>
           <w:szCs w:val="24"/>
         </w:rPr>
@@ -41,7 +41,7 @@
         <w:spacing w:line="360" w:lineRule="auto"/>
         <w:jc w:val="center"/>
         <w:rPr>
-          <w:rFonts w:ascii="仿宋" w:eastAsia="仿宋" w:hAnsi="仿宋" w:cs="仿宋" w:hint="eastAsia"/>
+          <w:rFonts w:ascii="仿宋" w:eastAsia="仿宋" w:hAnsi="仿宋" w:cs="仿宋"/>
           <w:sz w:val="24"/>
           <w:szCs w:val="24"/>
         </w:rPr>
@@ -52,7 +52,7 @@
         <w:spacing w:line="360" w:lineRule="auto"/>
         <w:jc w:val="left"/>
         <w:rPr>
-          <w:rFonts w:ascii="仿宋" w:eastAsia="仿宋" w:hAnsi="仿宋" w:cs="仿宋" w:hint="eastAsia"/>
+          <w:rFonts w:ascii="仿宋" w:eastAsia="仿宋" w:hAnsi="仿宋" w:cs="仿宋"/>
           <w:b/>
           <w:sz w:val="24"/>
           <w:szCs w:val="24"/>
@@ -73,7 +73,7 @@
         <w:spacing w:line="360" w:lineRule="auto"/>
         <w:jc w:val="left"/>
         <w:rPr>
-          <w:rFonts w:ascii="仿宋" w:eastAsia="仿宋" w:hAnsi="仿宋" w:cs="仿宋" w:hint="eastAsia"/>
+          <w:rFonts w:ascii="仿宋" w:eastAsia="仿宋" w:hAnsi="仿宋" w:cs="仿宋"/>
           <w:sz w:val="24"/>
           <w:szCs w:val="24"/>
         </w:rPr>
@@ -93,7 +93,7 @@
         <w:spacing w:line="360" w:lineRule="auto"/>
         <w:jc w:val="left"/>
         <w:rPr>
-          <w:rFonts w:ascii="仿宋" w:eastAsia="仿宋" w:hAnsi="仿宋" w:cs="仿宋" w:hint="eastAsia"/>
+          <w:rFonts w:ascii="仿宋" w:eastAsia="仿宋" w:hAnsi="仿宋" w:cs="仿宋"/>
           <w:sz w:val="24"/>
           <w:szCs w:val="24"/>
         </w:rPr>
@@ -104,7 +104,7 @@
         <w:spacing w:line="360" w:lineRule="auto"/>
         <w:jc w:val="left"/>
         <w:rPr>
-          <w:rFonts w:ascii="仿宋" w:eastAsia="仿宋" w:hAnsi="仿宋" w:cs="仿宋" w:hint="eastAsia"/>
+          <w:rFonts w:ascii="仿宋" w:eastAsia="仿宋" w:hAnsi="仿宋" w:cs="仿宋"/>
           <w:b/>
           <w:sz w:val="24"/>
           <w:szCs w:val="24"/>
@@ -125,7 +125,7 @@
         <w:spacing w:line="360" w:lineRule="auto"/>
         <w:jc w:val="left"/>
         <w:rPr>
-          <w:rFonts w:ascii="仿宋" w:eastAsia="仿宋" w:hAnsi="仿宋" w:cs="仿宋" w:hint="eastAsia"/>
+          <w:rFonts w:ascii="仿宋" w:eastAsia="仿宋" w:hAnsi="仿宋" w:cs="仿宋"/>
           <w:b/>
           <w:sz w:val="24"/>
           <w:szCs w:val="24"/>
@@ -147,7 +147,7 @@
         <w:spacing w:line="360" w:lineRule="auto"/>
         <w:jc w:val="left"/>
         <w:rPr>
-          <w:rFonts w:ascii="仿宋" w:eastAsia="仿宋" w:hAnsi="仿宋" w:cs="仿宋" w:hint="eastAsia"/>
+          <w:rFonts w:ascii="仿宋" w:eastAsia="仿宋" w:hAnsi="仿宋" w:cs="仿宋"/>
           <w:b/>
           <w:sz w:val="24"/>
           <w:szCs w:val="24"/>
@@ -159,7 +159,7 @@
         <w:pStyle w:val="2"/>
         <w:spacing w:line="360" w:lineRule="auto"/>
         <w:rPr>
-          <w:rFonts w:ascii="仿宋" w:eastAsia="仿宋" w:hAnsi="仿宋" w:cs="仿宋" w:hint="eastAsia"/>
+          <w:rFonts w:ascii="仿宋" w:eastAsia="仿宋" w:hAnsi="仿宋" w:cs="仿宋"/>
         </w:rPr>
       </w:pPr>
       <w:r>
@@ -174,7 +174,7 @@
         <w:spacing w:line="360" w:lineRule="auto"/>
         <w:jc w:val="left"/>
         <w:rPr>
-          <w:rFonts w:ascii="仿宋" w:eastAsia="仿宋" w:hAnsi="仿宋" w:cs="仿宋" w:hint="eastAsia"/>
+          <w:rFonts w:ascii="仿宋" w:eastAsia="仿宋" w:hAnsi="仿宋" w:cs="仿宋"/>
           <w:bCs/>
           <w:sz w:val="24"/>
           <w:szCs w:val="24"/>
@@ -197,7 +197,7 @@
         <w:ind w:firstLineChars="200" w:firstLine="480"/>
         <w:jc w:val="left"/>
         <w:rPr>
-          <w:rFonts w:ascii="仿宋" w:eastAsia="仿宋" w:hAnsi="仿宋" w:cs="仿宋" w:hint="eastAsia"/>
+          <w:rFonts w:ascii="仿宋" w:eastAsia="仿宋" w:hAnsi="仿宋" w:cs="仿宋"/>
           <w:bCs/>
           <w:sz w:val="24"/>
           <w:szCs w:val="24"/>
@@ -228,7 +228,7 @@
         <w:pStyle w:val="2"/>
         <w:spacing w:line="360" w:lineRule="auto"/>
         <w:rPr>
-          <w:rFonts w:ascii="仿宋" w:eastAsia="仿宋" w:hAnsi="仿宋" w:cs="仿宋" w:hint="eastAsia"/>
+          <w:rFonts w:ascii="仿宋" w:eastAsia="仿宋" w:hAnsi="仿宋" w:cs="仿宋"/>
         </w:rPr>
       </w:pPr>
       <w:r>
@@ -426,7 +426,7 @@
         <w:ind w:firstLineChars="200" w:firstLine="480"/>
         <w:jc w:val="left"/>
         <w:rPr>
-          <w:rFonts w:ascii="仿宋" w:eastAsia="仿宋" w:hAnsi="仿宋" w:cs="仿宋" w:hint="eastAsia"/>
+          <w:rFonts w:ascii="仿宋" w:eastAsia="仿宋" w:hAnsi="仿宋" w:cs="仿宋"/>
           <w:bCs/>
           <w:sz w:val="24"/>
           <w:szCs w:val="24"/>
@@ -750,7 +750,6 @@
       <w:tblPr>
         <w:tblStyle w:val="aa"/>
         <w:tblW w:w="0" w:type="auto"/>
-        <w:tblInd w:w="0" w:type="dxa"/>
         <w:tblLook w:val="04A0" w:firstRow="1" w:lastRow="0" w:firstColumn="1" w:lastColumn="0" w:noHBand="0" w:noVBand="1"/>
       </w:tblPr>
       <w:tblGrid>
@@ -768,7 +767,7 @@
               <w:spacing w:line="360" w:lineRule="auto"/>
               <w:jc w:val="left"/>
               <w:rPr>
-                <w:rFonts w:ascii="仿宋" w:eastAsia="仿宋" w:hAnsi="仿宋" w:cs="仿宋" w:hint="eastAsia"/>
+                <w:rFonts w:ascii="仿宋" w:eastAsia="仿宋" w:hAnsi="仿宋" w:cs="仿宋"/>
                 <w:b/>
                 <w:bCs/>
                 <w:sz w:val="24"/>
@@ -796,7 +795,7 @@
               <w:spacing w:line="360" w:lineRule="auto"/>
               <w:jc w:val="left"/>
               <w:rPr>
-                <w:rFonts w:ascii="仿宋" w:eastAsia="仿宋" w:hAnsi="仿宋" w:cs="仿宋" w:hint="eastAsia"/>
+                <w:rFonts w:ascii="仿宋" w:eastAsia="仿宋" w:hAnsi="仿宋" w:cs="仿宋"/>
                 <w:b/>
                 <w:bCs/>
                 <w:sz w:val="24"/>
@@ -824,7 +823,7 @@
               <w:spacing w:line="360" w:lineRule="auto"/>
               <w:jc w:val="left"/>
               <w:rPr>
-                <w:rFonts w:ascii="仿宋" w:eastAsia="仿宋" w:hAnsi="仿宋" w:cs="仿宋" w:hint="eastAsia"/>
+                <w:rFonts w:ascii="仿宋" w:eastAsia="仿宋" w:hAnsi="仿宋" w:cs="仿宋"/>
                 <w:b/>
                 <w:bCs/>
                 <w:sz w:val="24"/>
@@ -854,7 +853,7 @@
               <w:spacing w:line="360" w:lineRule="auto"/>
               <w:jc w:val="left"/>
               <w:rPr>
-                <w:rFonts w:ascii="仿宋" w:eastAsia="仿宋" w:hAnsi="仿宋" w:cs="仿宋" w:hint="eastAsia"/>
+                <w:rFonts w:ascii="仿宋" w:eastAsia="仿宋" w:hAnsi="仿宋" w:cs="仿宋"/>
                 <w:bCs/>
                 <w:sz w:val="24"/>
                 <w:szCs w:val="24"/>
@@ -880,7 +879,7 @@
               <w:spacing w:line="360" w:lineRule="auto"/>
               <w:jc w:val="left"/>
               <w:rPr>
-                <w:rFonts w:ascii="仿宋" w:eastAsia="仿宋" w:hAnsi="仿宋" w:cs="仿宋" w:hint="eastAsia"/>
+                <w:rFonts w:ascii="仿宋" w:eastAsia="仿宋" w:hAnsi="仿宋" w:cs="仿宋"/>
                 <w:bCs/>
                 <w:sz w:val="24"/>
                 <w:szCs w:val="24"/>
@@ -906,7 +905,7 @@
               <w:spacing w:line="360" w:lineRule="auto"/>
               <w:jc w:val="left"/>
               <w:rPr>
-                <w:rFonts w:ascii="仿宋" w:eastAsia="仿宋" w:hAnsi="仿宋" w:cs="仿宋" w:hint="eastAsia"/>
+                <w:rFonts w:ascii="仿宋" w:eastAsia="仿宋" w:hAnsi="仿宋" w:cs="仿宋"/>
                 <w:bCs/>
                 <w:sz w:val="24"/>
                 <w:szCs w:val="24"/>
@@ -925,7 +924,7 @@
               <w:spacing w:line="360" w:lineRule="auto"/>
               <w:jc w:val="left"/>
               <w:rPr>
-                <w:rFonts w:ascii="仿宋" w:eastAsia="仿宋" w:hAnsi="仿宋" w:cs="仿宋" w:hint="eastAsia"/>
+                <w:rFonts w:ascii="仿宋" w:eastAsia="仿宋" w:hAnsi="仿宋" w:cs="仿宋"/>
                 <w:bCs/>
                 <w:sz w:val="24"/>
                 <w:szCs w:val="24"/>
@@ -951,7 +950,7 @@
               <w:spacing w:line="360" w:lineRule="auto"/>
               <w:jc w:val="left"/>
               <w:rPr>
-                <w:rFonts w:ascii="仿宋" w:eastAsia="仿宋" w:hAnsi="仿宋" w:cs="仿宋" w:hint="eastAsia"/>
+                <w:rFonts w:ascii="仿宋" w:eastAsia="仿宋" w:hAnsi="仿宋" w:cs="仿宋"/>
                 <w:bCs/>
                 <w:sz w:val="24"/>
                 <w:szCs w:val="24"/>
@@ -977,7 +976,7 @@
               <w:spacing w:line="360" w:lineRule="auto"/>
               <w:jc w:val="left"/>
               <w:rPr>
-                <w:rFonts w:ascii="仿宋" w:eastAsia="仿宋" w:hAnsi="仿宋" w:cs="仿宋" w:hint="eastAsia"/>
+                <w:rFonts w:ascii="仿宋" w:eastAsia="仿宋" w:hAnsi="仿宋" w:cs="仿宋"/>
                 <w:bCs/>
                 <w:sz w:val="24"/>
                 <w:szCs w:val="24"/>
@@ -996,7 +995,7 @@
               <w:spacing w:line="360" w:lineRule="auto"/>
               <w:jc w:val="left"/>
               <w:rPr>
-                <w:rFonts w:ascii="仿宋" w:eastAsia="仿宋" w:hAnsi="仿宋" w:cs="仿宋" w:hint="eastAsia"/>
+                <w:rFonts w:ascii="仿宋" w:eastAsia="仿宋" w:hAnsi="仿宋" w:cs="仿宋"/>
                 <w:bCs/>
                 <w:sz w:val="24"/>
                 <w:szCs w:val="24"/>
@@ -1022,7 +1021,7 @@
               <w:spacing w:line="360" w:lineRule="auto"/>
               <w:jc w:val="left"/>
               <w:rPr>
-                <w:rFonts w:ascii="仿宋" w:eastAsia="仿宋" w:hAnsi="仿宋" w:cs="仿宋" w:hint="eastAsia"/>
+                <w:rFonts w:ascii="仿宋" w:eastAsia="仿宋" w:hAnsi="仿宋" w:cs="仿宋"/>
                 <w:bCs/>
                 <w:sz w:val="24"/>
                 <w:szCs w:val="24"/>
@@ -1058,7 +1057,7 @@
               <w:spacing w:line="360" w:lineRule="auto"/>
               <w:jc w:val="left"/>
               <w:rPr>
-                <w:rFonts w:ascii="仿宋" w:eastAsia="仿宋" w:hAnsi="仿宋" w:cs="仿宋" w:hint="eastAsia"/>
+                <w:rFonts w:ascii="仿宋" w:eastAsia="仿宋" w:hAnsi="仿宋" w:cs="仿宋"/>
                 <w:bCs/>
                 <w:sz w:val="24"/>
                 <w:szCs w:val="24"/>
@@ -1077,7 +1076,7 @@
               <w:spacing w:line="360" w:lineRule="auto"/>
               <w:jc w:val="left"/>
               <w:rPr>
-                <w:rFonts w:ascii="仿宋" w:eastAsia="仿宋" w:hAnsi="仿宋" w:cs="仿宋" w:hint="eastAsia"/>
+                <w:rFonts w:ascii="仿宋" w:eastAsia="仿宋" w:hAnsi="仿宋" w:cs="仿宋"/>
                 <w:bCs/>
                 <w:sz w:val="24"/>
                 <w:szCs w:val="24"/>
@@ -1103,7 +1102,7 @@
               <w:spacing w:line="360" w:lineRule="auto"/>
               <w:jc w:val="left"/>
               <w:rPr>
-                <w:rFonts w:ascii="仿宋" w:eastAsia="仿宋" w:hAnsi="仿宋" w:cs="仿宋" w:hint="eastAsia"/>
+                <w:rFonts w:ascii="仿宋" w:eastAsia="仿宋" w:hAnsi="仿宋" w:cs="仿宋"/>
                 <w:bCs/>
                 <w:sz w:val="24"/>
                 <w:szCs w:val="24"/>
@@ -1129,7 +1128,7 @@
               <w:spacing w:line="360" w:lineRule="auto"/>
               <w:jc w:val="left"/>
               <w:rPr>
-                <w:rFonts w:ascii="仿宋" w:eastAsia="仿宋" w:hAnsi="仿宋" w:cs="仿宋" w:hint="eastAsia"/>
+                <w:rFonts w:ascii="仿宋" w:eastAsia="仿宋" w:hAnsi="仿宋" w:cs="仿宋"/>
                 <w:bCs/>
                 <w:sz w:val="24"/>
                 <w:szCs w:val="24"/>
@@ -1157,7 +1156,7 @@
               <w:spacing w:line="360" w:lineRule="auto"/>
               <w:jc w:val="left"/>
               <w:rPr>
-                <w:rFonts w:ascii="仿宋" w:eastAsia="仿宋" w:hAnsi="仿宋" w:cs="仿宋" w:hint="eastAsia"/>
+                <w:rFonts w:ascii="仿宋" w:eastAsia="仿宋" w:hAnsi="仿宋" w:cs="仿宋"/>
                 <w:bCs/>
                 <w:sz w:val="24"/>
                 <w:szCs w:val="24"/>
@@ -1183,7 +1182,7 @@
               <w:spacing w:line="360" w:lineRule="auto"/>
               <w:jc w:val="left"/>
               <w:rPr>
-                <w:rFonts w:ascii="仿宋" w:eastAsia="仿宋" w:hAnsi="仿宋" w:cs="仿宋" w:hint="eastAsia"/>
+                <w:rFonts w:ascii="仿宋" w:eastAsia="仿宋" w:hAnsi="仿宋" w:cs="仿宋"/>
                 <w:bCs/>
                 <w:sz w:val="24"/>
                 <w:szCs w:val="24"/>
@@ -1209,7 +1208,7 @@
               <w:spacing w:line="360" w:lineRule="auto"/>
               <w:jc w:val="left"/>
               <w:rPr>
-                <w:rFonts w:ascii="仿宋" w:eastAsia="仿宋" w:hAnsi="仿宋" w:cs="仿宋" w:hint="eastAsia"/>
+                <w:rFonts w:ascii="仿宋" w:eastAsia="仿宋" w:hAnsi="仿宋" w:cs="仿宋"/>
                 <w:bCs/>
                 <w:sz w:val="24"/>
                 <w:szCs w:val="24"/>
@@ -1237,7 +1236,7 @@
               <w:spacing w:line="360" w:lineRule="auto"/>
               <w:jc w:val="left"/>
               <w:rPr>
-                <w:rFonts w:ascii="仿宋" w:eastAsia="仿宋" w:hAnsi="仿宋" w:cs="仿宋" w:hint="eastAsia"/>
+                <w:rFonts w:ascii="仿宋" w:eastAsia="仿宋" w:hAnsi="仿宋" w:cs="仿宋"/>
                 <w:bCs/>
                 <w:sz w:val="24"/>
                 <w:szCs w:val="24"/>
@@ -1272,7 +1271,7 @@
               <w:spacing w:line="360" w:lineRule="auto"/>
               <w:jc w:val="left"/>
               <w:rPr>
-                <w:rFonts w:ascii="仿宋" w:eastAsia="仿宋" w:hAnsi="仿宋" w:cs="仿宋" w:hint="eastAsia"/>
+                <w:rFonts w:ascii="仿宋" w:eastAsia="仿宋" w:hAnsi="仿宋" w:cs="仿宋"/>
                 <w:bCs/>
                 <w:sz w:val="24"/>
                 <w:szCs w:val="24"/>
@@ -1298,7 +1297,7 @@
               <w:spacing w:line="360" w:lineRule="auto"/>
               <w:jc w:val="left"/>
               <w:rPr>
-                <w:rFonts w:ascii="仿宋" w:eastAsia="仿宋" w:hAnsi="仿宋" w:cs="仿宋" w:hint="eastAsia"/>
+                <w:rFonts w:ascii="仿宋" w:eastAsia="仿宋" w:hAnsi="仿宋" w:cs="仿宋"/>
                 <w:bCs/>
                 <w:sz w:val="24"/>
                 <w:szCs w:val="24"/>
@@ -1323,7 +1322,7 @@
         <w:ind w:firstLine="420"/>
         <w:jc w:val="left"/>
         <w:rPr>
-          <w:rFonts w:ascii="仿宋" w:eastAsia="仿宋" w:hAnsi="仿宋" w:cs="仿宋" w:hint="eastAsia"/>
+          <w:rFonts w:ascii="仿宋" w:eastAsia="仿宋" w:hAnsi="仿宋" w:cs="仿宋"/>
           <w:bCs/>
           <w:sz w:val="24"/>
           <w:szCs w:val="24"/>
@@ -1450,7 +1449,6 @@
     <w:tbl>
       <w:tblPr>
         <w:tblW w:w="0" w:type="auto"/>
-        <w:tblInd w:w="0" w:type="dxa"/>
         <w:tblBorders>
           <w:top w:val="single" w:sz="4" w:space="0" w:color="auto"/>
           <w:left w:val="single" w:sz="4" w:space="0" w:color="auto"/>
@@ -1477,7 +1475,7 @@
               <w:spacing w:line="360" w:lineRule="auto"/>
               <w:jc w:val="left"/>
               <w:rPr>
-                <w:rFonts w:ascii="仿宋" w:eastAsia="仿宋" w:hAnsi="仿宋" w:cs="仿宋" w:hint="eastAsia"/>
+                <w:rFonts w:ascii="仿宋" w:eastAsia="仿宋" w:hAnsi="仿宋" w:cs="仿宋"/>
                 <w:b/>
                 <w:bCs/>
                 <w:sz w:val="24"/>
@@ -1508,7 +1506,7 @@
               <w:spacing w:line="360" w:lineRule="auto"/>
               <w:jc w:val="left"/>
               <w:rPr>
-                <w:rFonts w:ascii="仿宋" w:eastAsia="仿宋" w:hAnsi="仿宋" w:cs="仿宋" w:hint="eastAsia"/>
+                <w:rFonts w:ascii="仿宋" w:eastAsia="仿宋" w:hAnsi="仿宋" w:cs="仿宋"/>
                 <w:b/>
                 <w:bCs/>
                 <w:sz w:val="24"/>
@@ -1539,7 +1537,7 @@
               <w:spacing w:line="360" w:lineRule="auto"/>
               <w:jc w:val="left"/>
               <w:rPr>
-                <w:rFonts w:ascii="仿宋" w:eastAsia="仿宋" w:hAnsi="仿宋" w:cs="仿宋" w:hint="eastAsia"/>
+                <w:rFonts w:ascii="仿宋" w:eastAsia="仿宋" w:hAnsi="仿宋" w:cs="仿宋"/>
                 <w:b/>
                 <w:bCs/>
                 <w:sz w:val="24"/>
@@ -1572,7 +1570,7 @@
               <w:spacing w:line="360" w:lineRule="auto"/>
               <w:jc w:val="left"/>
               <w:rPr>
-                <w:rFonts w:ascii="仿宋" w:eastAsia="仿宋" w:hAnsi="仿宋" w:cs="仿宋" w:hint="eastAsia"/>
+                <w:rFonts w:ascii="仿宋" w:eastAsia="仿宋" w:hAnsi="仿宋" w:cs="仿宋"/>
                 <w:bCs/>
                 <w:sz w:val="24"/>
                 <w:szCs w:val="24"/>
@@ -1601,7 +1599,7 @@
               <w:spacing w:line="360" w:lineRule="auto"/>
               <w:jc w:val="left"/>
               <w:rPr>
-                <w:rFonts w:ascii="仿宋" w:eastAsia="仿宋" w:hAnsi="仿宋" w:cs="仿宋" w:hint="eastAsia"/>
+                <w:rFonts w:ascii="仿宋" w:eastAsia="仿宋" w:hAnsi="仿宋" w:cs="仿宋"/>
                 <w:bCs/>
                 <w:sz w:val="24"/>
                 <w:szCs w:val="24"/>
@@ -1620,7 +1618,7 @@
               <w:spacing w:line="360" w:lineRule="auto"/>
               <w:jc w:val="left"/>
               <w:rPr>
-                <w:rFonts w:ascii="仿宋" w:eastAsia="仿宋" w:hAnsi="仿宋" w:cs="仿宋" w:hint="eastAsia"/>
+                <w:rFonts w:ascii="仿宋" w:eastAsia="仿宋" w:hAnsi="仿宋" w:cs="仿宋"/>
                 <w:bCs/>
                 <w:sz w:val="24"/>
                 <w:szCs w:val="24"/>
@@ -1651,7 +1649,7 @@
               <w:spacing w:line="360" w:lineRule="auto"/>
               <w:jc w:val="left"/>
               <w:rPr>
-                <w:rFonts w:ascii="仿宋" w:eastAsia="仿宋" w:hAnsi="仿宋" w:cs="仿宋" w:hint="eastAsia"/>
+                <w:rFonts w:ascii="仿宋" w:eastAsia="仿宋" w:hAnsi="仿宋" w:cs="仿宋"/>
                 <w:bCs/>
                 <w:sz w:val="24"/>
                 <w:szCs w:val="24"/>
@@ -1690,7 +1688,7 @@
               <w:spacing w:line="360" w:lineRule="auto"/>
               <w:jc w:val="left"/>
               <w:rPr>
-                <w:rFonts w:ascii="仿宋" w:eastAsia="仿宋" w:hAnsi="仿宋" w:cs="仿宋" w:hint="eastAsia"/>
+                <w:rFonts w:ascii="仿宋" w:eastAsia="仿宋" w:hAnsi="仿宋" w:cs="仿宋"/>
                 <w:bCs/>
                 <w:sz w:val="24"/>
                 <w:szCs w:val="24"/>
@@ -1719,7 +1717,7 @@
               <w:spacing w:line="360" w:lineRule="auto"/>
               <w:jc w:val="left"/>
               <w:rPr>
-                <w:rFonts w:ascii="仿宋" w:eastAsia="仿宋" w:hAnsi="仿宋" w:cs="仿宋" w:hint="eastAsia"/>
+                <w:rFonts w:ascii="仿宋" w:eastAsia="仿宋" w:hAnsi="仿宋" w:cs="仿宋"/>
                 <w:bCs/>
                 <w:sz w:val="24"/>
                 <w:szCs w:val="24"/>
@@ -1740,7 +1738,7 @@
               <w:spacing w:line="360" w:lineRule="auto"/>
               <w:jc w:val="left"/>
               <w:rPr>
-                <w:rFonts w:ascii="仿宋" w:eastAsia="仿宋" w:hAnsi="仿宋" w:cs="仿宋" w:hint="eastAsia"/>
+                <w:rFonts w:ascii="仿宋" w:eastAsia="仿宋" w:hAnsi="仿宋" w:cs="仿宋"/>
                 <w:bCs/>
                 <w:sz w:val="24"/>
                 <w:szCs w:val="24"/>
@@ -1779,7 +1777,7 @@
               <w:spacing w:line="360" w:lineRule="auto"/>
               <w:jc w:val="left"/>
               <w:rPr>
-                <w:rFonts w:ascii="仿宋" w:eastAsia="仿宋" w:hAnsi="仿宋" w:cs="仿宋" w:hint="eastAsia"/>
+                <w:rFonts w:ascii="仿宋" w:eastAsia="仿宋" w:hAnsi="仿宋" w:cs="仿宋"/>
                 <w:bCs/>
                 <w:sz w:val="24"/>
                 <w:szCs w:val="24"/>
@@ -1808,7 +1806,7 @@
               <w:spacing w:line="360" w:lineRule="auto"/>
               <w:jc w:val="left"/>
               <w:rPr>
-                <w:rFonts w:ascii="仿宋" w:eastAsia="仿宋" w:hAnsi="仿宋" w:cs="仿宋" w:hint="eastAsia"/>
+                <w:rFonts w:ascii="仿宋" w:eastAsia="仿宋" w:hAnsi="仿宋" w:cs="仿宋"/>
                 <w:bCs/>
                 <w:sz w:val="24"/>
                 <w:szCs w:val="24"/>
@@ -1839,7 +1837,7 @@
               <w:spacing w:line="360" w:lineRule="auto"/>
               <w:jc w:val="left"/>
               <w:rPr>
-                <w:rFonts w:ascii="仿宋" w:eastAsia="仿宋" w:hAnsi="仿宋" w:cs="仿宋" w:hint="eastAsia"/>
+                <w:rFonts w:ascii="仿宋" w:eastAsia="仿宋" w:hAnsi="仿宋" w:cs="仿宋"/>
                 <w:bCs/>
                 <w:sz w:val="24"/>
                 <w:szCs w:val="24"/>
@@ -1878,7 +1876,7 @@
               <w:spacing w:line="360" w:lineRule="auto"/>
               <w:jc w:val="left"/>
               <w:rPr>
-                <w:rFonts w:ascii="仿宋" w:eastAsia="仿宋" w:hAnsi="仿宋" w:cs="仿宋" w:hint="eastAsia"/>
+                <w:rFonts w:ascii="仿宋" w:eastAsia="仿宋" w:hAnsi="仿宋" w:cs="仿宋"/>
                 <w:bCs/>
                 <w:sz w:val="24"/>
                 <w:szCs w:val="24"/>
@@ -1907,7 +1905,7 @@
               <w:spacing w:line="360" w:lineRule="auto"/>
               <w:jc w:val="left"/>
               <w:rPr>
-                <w:rFonts w:ascii="仿宋" w:eastAsia="仿宋" w:hAnsi="仿宋" w:cs="仿宋" w:hint="eastAsia"/>
+                <w:rFonts w:ascii="仿宋" w:eastAsia="仿宋" w:hAnsi="仿宋" w:cs="仿宋"/>
                 <w:bCs/>
                 <w:sz w:val="24"/>
                 <w:szCs w:val="24"/>
@@ -1928,7 +1926,7 @@
               <w:spacing w:line="360" w:lineRule="auto"/>
               <w:jc w:val="left"/>
               <w:rPr>
-                <w:rFonts w:ascii="仿宋" w:eastAsia="仿宋" w:hAnsi="仿宋" w:cs="仿宋" w:hint="eastAsia"/>
+                <w:rFonts w:ascii="仿宋" w:eastAsia="仿宋" w:hAnsi="仿宋" w:cs="仿宋"/>
                 <w:bCs/>
                 <w:sz w:val="24"/>
                 <w:szCs w:val="24"/>
@@ -1967,7 +1965,7 @@
               <w:spacing w:line="360" w:lineRule="auto"/>
               <w:jc w:val="left"/>
               <w:rPr>
-                <w:rFonts w:ascii="仿宋" w:eastAsia="仿宋" w:hAnsi="仿宋" w:cs="仿宋" w:hint="eastAsia"/>
+                <w:rFonts w:ascii="仿宋" w:eastAsia="仿宋" w:hAnsi="仿宋" w:cs="仿宋"/>
                 <w:bCs/>
                 <w:sz w:val="24"/>
                 <w:szCs w:val="24"/>
@@ -1996,7 +1994,7 @@
               <w:spacing w:line="360" w:lineRule="auto"/>
               <w:jc w:val="left"/>
               <w:rPr>
-                <w:rFonts w:ascii="仿宋" w:eastAsia="仿宋" w:hAnsi="仿宋" w:cs="仿宋" w:hint="eastAsia"/>
+                <w:rFonts w:ascii="仿宋" w:eastAsia="仿宋" w:hAnsi="仿宋" w:cs="仿宋"/>
                 <w:bCs/>
                 <w:sz w:val="24"/>
                 <w:szCs w:val="24"/>
@@ -2017,7 +2015,7 @@
               <w:spacing w:line="360" w:lineRule="auto"/>
               <w:jc w:val="left"/>
               <w:rPr>
-                <w:rFonts w:ascii="仿宋" w:eastAsia="仿宋" w:hAnsi="仿宋" w:cs="仿宋" w:hint="eastAsia"/>
+                <w:rFonts w:ascii="仿宋" w:eastAsia="仿宋" w:hAnsi="仿宋" w:cs="仿宋"/>
                 <w:bCs/>
                 <w:sz w:val="24"/>
                 <w:szCs w:val="24"/>
@@ -2056,7 +2054,7 @@
               <w:spacing w:line="360" w:lineRule="auto"/>
               <w:jc w:val="left"/>
               <w:rPr>
-                <w:rFonts w:ascii="仿宋" w:eastAsia="仿宋" w:hAnsi="仿宋" w:cs="仿宋" w:hint="eastAsia"/>
+                <w:rFonts w:ascii="仿宋" w:eastAsia="仿宋" w:hAnsi="仿宋" w:cs="仿宋"/>
                 <w:bCs/>
                 <w:sz w:val="24"/>
                 <w:szCs w:val="24"/>
@@ -2085,7 +2083,7 @@
               <w:spacing w:line="360" w:lineRule="auto"/>
               <w:jc w:val="left"/>
               <w:rPr>
-                <w:rFonts w:ascii="仿宋" w:eastAsia="仿宋" w:hAnsi="仿宋" w:cs="仿宋" w:hint="eastAsia"/>
+                <w:rFonts w:ascii="仿宋" w:eastAsia="仿宋" w:hAnsi="仿宋" w:cs="仿宋"/>
                 <w:bCs/>
                 <w:sz w:val="24"/>
                 <w:szCs w:val="24"/>
@@ -2116,7 +2114,7 @@
               <w:spacing w:line="360" w:lineRule="auto"/>
               <w:jc w:val="left"/>
               <w:rPr>
-                <w:rFonts w:ascii="仿宋" w:eastAsia="仿宋" w:hAnsi="仿宋" w:cs="仿宋" w:hint="eastAsia"/>
+                <w:rFonts w:ascii="仿宋" w:eastAsia="仿宋" w:hAnsi="仿宋" w:cs="仿宋"/>
                 <w:bCs/>
                 <w:sz w:val="24"/>
                 <w:szCs w:val="24"/>
@@ -2155,7 +2153,7 @@
               <w:spacing w:line="360" w:lineRule="auto"/>
               <w:jc w:val="left"/>
               <w:rPr>
-                <w:rFonts w:ascii="仿宋" w:eastAsia="仿宋" w:hAnsi="仿宋" w:cs="仿宋" w:hint="eastAsia"/>
+                <w:rFonts w:ascii="仿宋" w:eastAsia="仿宋" w:hAnsi="仿宋" w:cs="仿宋"/>
                 <w:bCs/>
                 <w:sz w:val="24"/>
                 <w:szCs w:val="24"/>
@@ -2184,7 +2182,7 @@
               <w:spacing w:line="360" w:lineRule="auto"/>
               <w:jc w:val="left"/>
               <w:rPr>
-                <w:rFonts w:ascii="仿宋" w:eastAsia="仿宋" w:hAnsi="仿宋" w:cs="仿宋" w:hint="eastAsia"/>
+                <w:rFonts w:ascii="仿宋" w:eastAsia="仿宋" w:hAnsi="仿宋" w:cs="仿宋"/>
                 <w:bCs/>
                 <w:sz w:val="24"/>
                 <w:szCs w:val="24"/>
@@ -2210,7 +2208,7 @@
         <w:spacing w:line="360" w:lineRule="auto"/>
         <w:jc w:val="left"/>
         <w:rPr>
-          <w:rFonts w:ascii="仿宋" w:eastAsia="仿宋" w:hAnsi="仿宋" w:cs="仿宋" w:hint="eastAsia"/>
+          <w:rFonts w:ascii="仿宋" w:eastAsia="仿宋" w:hAnsi="仿宋" w:cs="仿宋"/>
           <w:bCs/>
           <w:sz w:val="24"/>
           <w:szCs w:val="24"/>
@@ -2264,7 +2262,7 @@
         <w:ind w:firstLine="420"/>
         <w:jc w:val="left"/>
         <w:rPr>
-          <w:rFonts w:ascii="仿宋" w:eastAsia="仿宋" w:hAnsi="仿宋" w:cs="仿宋" w:hint="eastAsia"/>
+          <w:rFonts w:ascii="仿宋" w:eastAsia="仿宋" w:hAnsi="仿宋" w:cs="仿宋"/>
           <w:bCs/>
           <w:sz w:val="24"/>
           <w:szCs w:val="24"/>
@@ -2653,7 +2651,6 @@
     <w:tbl>
       <w:tblPr>
         <w:tblW w:w="0" w:type="auto"/>
-        <w:tblInd w:w="0" w:type="dxa"/>
         <w:tblBorders>
           <w:top w:val="single" w:sz="4" w:space="0" w:color="auto"/>
           <w:left w:val="single" w:sz="4" w:space="0" w:color="auto"/>
@@ -2679,7 +2676,7 @@
               <w:spacing w:line="360" w:lineRule="auto"/>
               <w:jc w:val="left"/>
               <w:rPr>
-                <w:rFonts w:ascii="仿宋" w:eastAsia="仿宋" w:hAnsi="仿宋" w:cs="仿宋" w:hint="eastAsia"/>
+                <w:rFonts w:ascii="仿宋" w:eastAsia="仿宋" w:hAnsi="仿宋" w:cs="仿宋"/>
                 <w:b/>
                 <w:bCs/>
                 <w:sz w:val="24"/>
@@ -2708,7 +2705,7 @@
               <w:spacing w:line="360" w:lineRule="auto"/>
               <w:jc w:val="left"/>
               <w:rPr>
-                <w:rFonts w:ascii="仿宋" w:eastAsia="仿宋" w:hAnsi="仿宋" w:cs="仿宋" w:hint="eastAsia"/>
+                <w:rFonts w:ascii="仿宋" w:eastAsia="仿宋" w:hAnsi="仿宋" w:cs="仿宋"/>
                 <w:b/>
                 <w:bCs/>
                 <w:sz w:val="24"/>
@@ -2739,7 +2736,7 @@
               <w:spacing w:line="360" w:lineRule="auto"/>
               <w:jc w:val="left"/>
               <w:rPr>
-                <w:rFonts w:ascii="仿宋" w:eastAsia="仿宋" w:hAnsi="仿宋" w:cs="仿宋" w:hint="eastAsia"/>
+                <w:rFonts w:ascii="仿宋" w:eastAsia="仿宋" w:hAnsi="仿宋" w:cs="仿宋"/>
                 <w:bCs/>
                 <w:sz w:val="24"/>
                 <w:szCs w:val="24"/>
@@ -2766,7 +2763,7 @@
               <w:spacing w:line="360" w:lineRule="auto"/>
               <w:jc w:val="left"/>
               <w:rPr>
-                <w:rFonts w:ascii="仿宋" w:eastAsia="仿宋" w:hAnsi="仿宋" w:cs="仿宋" w:hint="eastAsia"/>
+                <w:rFonts w:ascii="仿宋" w:eastAsia="仿宋" w:hAnsi="仿宋" w:cs="仿宋"/>
                 <w:bCs/>
                 <w:sz w:val="24"/>
                 <w:szCs w:val="24"/>
@@ -2813,7 +2810,7 @@
               <w:spacing w:line="360" w:lineRule="auto"/>
               <w:jc w:val="left"/>
               <w:rPr>
-                <w:rFonts w:ascii="仿宋" w:eastAsia="仿宋" w:hAnsi="仿宋" w:cs="仿宋" w:hint="eastAsia"/>
+                <w:rFonts w:ascii="仿宋" w:eastAsia="仿宋" w:hAnsi="仿宋" w:cs="仿宋"/>
                 <w:bCs/>
                 <w:sz w:val="24"/>
                 <w:szCs w:val="24"/>
@@ -2840,7 +2837,7 @@
               <w:spacing w:line="360" w:lineRule="auto"/>
               <w:jc w:val="left"/>
               <w:rPr>
-                <w:rFonts w:ascii="仿宋" w:eastAsia="仿宋" w:hAnsi="仿宋" w:cs="仿宋" w:hint="eastAsia"/>
+                <w:rFonts w:ascii="仿宋" w:eastAsia="仿宋" w:hAnsi="仿宋" w:cs="仿宋"/>
                 <w:bCs/>
                 <w:sz w:val="24"/>
                 <w:szCs w:val="24"/>
@@ -2896,7 +2893,7 @@
               <w:spacing w:line="360" w:lineRule="auto"/>
               <w:jc w:val="left"/>
               <w:rPr>
-                <w:rFonts w:ascii="仿宋" w:eastAsia="仿宋" w:hAnsi="仿宋" w:cs="仿宋" w:hint="eastAsia"/>
+                <w:rFonts w:ascii="仿宋" w:eastAsia="仿宋" w:hAnsi="仿宋" w:cs="仿宋"/>
                 <w:bCs/>
                 <w:sz w:val="24"/>
                 <w:szCs w:val="24"/>
@@ -2923,7 +2920,7 @@
               <w:spacing w:line="360" w:lineRule="auto"/>
               <w:jc w:val="left"/>
               <w:rPr>
-                <w:rFonts w:ascii="仿宋" w:eastAsia="仿宋" w:hAnsi="仿宋" w:cs="仿宋" w:hint="eastAsia"/>
+                <w:rFonts w:ascii="仿宋" w:eastAsia="仿宋" w:hAnsi="仿宋" w:cs="仿宋"/>
                 <w:bCs/>
                 <w:sz w:val="24"/>
                 <w:szCs w:val="24"/>
@@ -2970,7 +2967,7 @@
               <w:spacing w:line="360" w:lineRule="auto"/>
               <w:jc w:val="left"/>
               <w:rPr>
-                <w:rFonts w:ascii="仿宋" w:eastAsia="仿宋" w:hAnsi="仿宋" w:cs="仿宋" w:hint="eastAsia"/>
+                <w:rFonts w:ascii="仿宋" w:eastAsia="仿宋" w:hAnsi="仿宋" w:cs="仿宋"/>
                 <w:bCs/>
                 <w:sz w:val="24"/>
                 <w:szCs w:val="24"/>
@@ -2997,7 +2994,7 @@
               <w:spacing w:line="360" w:lineRule="auto"/>
               <w:jc w:val="left"/>
               <w:rPr>
-                <w:rFonts w:ascii="仿宋" w:eastAsia="仿宋" w:hAnsi="仿宋" w:cs="仿宋" w:hint="eastAsia"/>
+                <w:rFonts w:ascii="仿宋" w:eastAsia="仿宋" w:hAnsi="仿宋" w:cs="仿宋"/>
                 <w:bCs/>
                 <w:sz w:val="24"/>
                 <w:szCs w:val="24"/>
@@ -3026,7 +3023,7 @@
               <w:spacing w:line="360" w:lineRule="auto"/>
               <w:jc w:val="left"/>
               <w:rPr>
-                <w:rFonts w:ascii="仿宋" w:eastAsia="仿宋" w:hAnsi="仿宋" w:cs="仿宋" w:hint="eastAsia"/>
+                <w:rFonts w:ascii="仿宋" w:eastAsia="仿宋" w:hAnsi="仿宋" w:cs="仿宋"/>
                 <w:bCs/>
                 <w:sz w:val="24"/>
                 <w:szCs w:val="24"/>
@@ -3053,7 +3050,7 @@
               <w:spacing w:line="360" w:lineRule="auto"/>
               <w:jc w:val="left"/>
               <w:rPr>
-                <w:rFonts w:ascii="仿宋" w:eastAsia="仿宋" w:hAnsi="仿宋" w:cs="仿宋" w:hint="eastAsia"/>
+                <w:rFonts w:ascii="仿宋" w:eastAsia="仿宋" w:hAnsi="仿宋" w:cs="仿宋"/>
                 <w:bCs/>
                 <w:sz w:val="24"/>
                 <w:szCs w:val="24"/>
@@ -3082,7 +3079,7 @@
               <w:spacing w:line="360" w:lineRule="auto"/>
               <w:jc w:val="left"/>
               <w:rPr>
-                <w:rFonts w:ascii="仿宋" w:eastAsia="仿宋" w:hAnsi="仿宋" w:cs="仿宋" w:hint="eastAsia"/>
+                <w:rFonts w:ascii="仿宋" w:eastAsia="仿宋" w:hAnsi="仿宋" w:cs="仿宋"/>
                 <w:bCs/>
                 <w:sz w:val="24"/>
                 <w:szCs w:val="24"/>
@@ -3109,7 +3106,7 @@
               <w:spacing w:line="360" w:lineRule="auto"/>
               <w:jc w:val="left"/>
               <w:rPr>
-                <w:rFonts w:ascii="仿宋" w:eastAsia="仿宋" w:hAnsi="仿宋" w:cs="仿宋" w:hint="eastAsia"/>
+                <w:rFonts w:ascii="仿宋" w:eastAsia="仿宋" w:hAnsi="仿宋" w:cs="仿宋"/>
                 <w:bCs/>
                 <w:sz w:val="24"/>
                 <w:szCs w:val="24"/>
@@ -3138,7 +3135,7 @@
               <w:spacing w:line="360" w:lineRule="auto"/>
               <w:jc w:val="left"/>
               <w:rPr>
-                <w:rFonts w:ascii="仿宋" w:eastAsia="仿宋" w:hAnsi="仿宋" w:cs="仿宋" w:hint="eastAsia"/>
+                <w:rFonts w:ascii="仿宋" w:eastAsia="仿宋" w:hAnsi="仿宋" w:cs="仿宋"/>
                 <w:bCs/>
                 <w:sz w:val="24"/>
                 <w:szCs w:val="24"/>
@@ -3165,7 +3162,7 @@
               <w:spacing w:line="360" w:lineRule="auto"/>
               <w:jc w:val="left"/>
               <w:rPr>
-                <w:rFonts w:ascii="仿宋" w:eastAsia="仿宋" w:hAnsi="仿宋" w:cs="仿宋" w:hint="eastAsia"/>
+                <w:rFonts w:ascii="仿宋" w:eastAsia="仿宋" w:hAnsi="仿宋" w:cs="仿宋"/>
                 <w:bCs/>
                 <w:sz w:val="24"/>
                 <w:szCs w:val="24"/>
@@ -3203,7 +3200,7 @@
               <w:spacing w:line="360" w:lineRule="auto"/>
               <w:jc w:val="left"/>
               <w:rPr>
-                <w:rFonts w:ascii="仿宋" w:eastAsia="仿宋" w:hAnsi="仿宋" w:cs="仿宋" w:hint="eastAsia"/>
+                <w:rFonts w:ascii="仿宋" w:eastAsia="仿宋" w:hAnsi="仿宋" w:cs="仿宋"/>
                 <w:bCs/>
                 <w:sz w:val="24"/>
                 <w:szCs w:val="24"/>
@@ -3230,7 +3227,7 @@
               <w:spacing w:line="360" w:lineRule="auto"/>
               <w:jc w:val="left"/>
               <w:rPr>
-                <w:rFonts w:ascii="仿宋" w:eastAsia="仿宋" w:hAnsi="仿宋" w:cs="仿宋" w:hint="eastAsia"/>
+                <w:rFonts w:ascii="仿宋" w:eastAsia="仿宋" w:hAnsi="仿宋" w:cs="仿宋"/>
                 <w:bCs/>
                 <w:sz w:val="24"/>
                 <w:szCs w:val="24"/>
@@ -3246,7 +3243,7 @@
         <w:ind w:firstLine="420"/>
         <w:jc w:val="left"/>
         <w:rPr>
-          <w:rFonts w:ascii="仿宋" w:eastAsia="仿宋" w:hAnsi="仿宋" w:cs="仿宋" w:hint="eastAsia"/>
+          <w:rFonts w:ascii="仿宋" w:eastAsia="仿宋" w:hAnsi="仿宋" w:cs="仿宋"/>
           <w:bCs/>
           <w:sz w:val="24"/>
           <w:szCs w:val="24"/>
@@ -3714,7 +3711,6 @@
       <w:tblPr>
         <w:tblStyle w:val="aa"/>
         <w:tblW w:w="0" w:type="auto"/>
-        <w:tblInd w:w="0" w:type="dxa"/>
         <w:tblLook w:val="04A0" w:firstRow="1" w:lastRow="0" w:firstColumn="1" w:lastColumn="0" w:noHBand="0" w:noVBand="1"/>
       </w:tblPr>
       <w:tblGrid>
@@ -3730,7 +3726,7 @@
             <w:pPr>
               <w:spacing w:line="360" w:lineRule="auto"/>
               <w:rPr>
-                <w:rFonts w:ascii="仿宋" w:eastAsia="仿宋" w:hAnsi="仿宋" w:cs="仿宋" w:hint="eastAsia"/>
+                <w:rFonts w:ascii="仿宋" w:eastAsia="仿宋" w:hAnsi="仿宋" w:cs="仿宋"/>
                 <w:bCs/>
                 <w:sz w:val="24"/>
                 <w:szCs w:val="24"/>
@@ -3764,7 +3760,7 @@
             <w:pPr>
               <w:spacing w:line="360" w:lineRule="auto"/>
               <w:rPr>
-                <w:rFonts w:ascii="仿宋" w:eastAsia="仿宋" w:hAnsi="仿宋" w:cs="仿宋" w:hint="eastAsia"/>
+                <w:rFonts w:ascii="仿宋" w:eastAsia="仿宋" w:hAnsi="仿宋" w:cs="仿宋"/>
                 <w:bCs/>
                 <w:sz w:val="24"/>
                 <w:szCs w:val="24"/>
@@ -3800,7 +3796,7 @@
             <w:pPr>
               <w:spacing w:line="360" w:lineRule="auto"/>
               <w:rPr>
-                <w:rFonts w:ascii="仿宋" w:eastAsia="仿宋" w:hAnsi="仿宋" w:cs="仿宋" w:hint="eastAsia"/>
+                <w:rFonts w:ascii="仿宋" w:eastAsia="仿宋" w:hAnsi="仿宋" w:cs="仿宋"/>
                 <w:bCs/>
                 <w:sz w:val="24"/>
                 <w:szCs w:val="24"/>
@@ -3834,7 +3830,7 @@
             <w:pPr>
               <w:spacing w:line="360" w:lineRule="auto"/>
               <w:rPr>
-                <w:rFonts w:ascii="仿宋" w:eastAsia="仿宋" w:hAnsi="仿宋" w:cs="仿宋" w:hint="eastAsia"/>
+                <w:rFonts w:ascii="仿宋" w:eastAsia="仿宋" w:hAnsi="仿宋" w:cs="仿宋"/>
                 <w:bCs/>
                 <w:sz w:val="24"/>
                 <w:szCs w:val="24"/>
@@ -3870,7 +3866,7 @@
             <w:pPr>
               <w:spacing w:line="360" w:lineRule="auto"/>
               <w:rPr>
-                <w:rFonts w:ascii="仿宋" w:eastAsia="仿宋" w:hAnsi="仿宋" w:cs="仿宋" w:hint="eastAsia"/>
+                <w:rFonts w:ascii="仿宋" w:eastAsia="仿宋" w:hAnsi="仿宋" w:cs="仿宋"/>
                 <w:bCs/>
                 <w:sz w:val="24"/>
                 <w:szCs w:val="24"/>
@@ -3904,7 +3900,7 @@
             <w:pPr>
               <w:spacing w:line="360" w:lineRule="auto"/>
               <w:rPr>
-                <w:rFonts w:ascii="仿宋" w:eastAsia="仿宋" w:hAnsi="仿宋" w:cs="仿宋" w:hint="eastAsia"/>
+                <w:rFonts w:ascii="仿宋" w:eastAsia="仿宋" w:hAnsi="仿宋" w:cs="仿宋"/>
                 <w:bCs/>
                 <w:sz w:val="24"/>
                 <w:szCs w:val="24"/>
@@ -4112,7 +4108,7 @@
         <w:spacing w:line="360" w:lineRule="auto"/>
         <w:ind w:firstLine="420"/>
         <w:rPr>
-          <w:rFonts w:ascii="仿宋" w:eastAsia="仿宋" w:hAnsi="仿宋" w:cs="仿宋" w:hint="eastAsia"/>
+          <w:rFonts w:ascii="仿宋" w:eastAsia="仿宋" w:hAnsi="仿宋" w:cs="仿宋"/>
           <w:bCs/>
           <w:sz w:val="24"/>
           <w:szCs w:val="24"/>
@@ -4385,7 +4381,7 @@
         <w:spacing w:line="360" w:lineRule="auto"/>
         <w:ind w:firstLine="420"/>
         <w:rPr>
-          <w:rFonts w:ascii="仿宋" w:eastAsia="仿宋" w:hAnsi="仿宋" w:cs="仿宋" w:hint="eastAsia"/>
+          <w:rFonts w:ascii="仿宋" w:eastAsia="仿宋" w:hAnsi="仿宋" w:cs="仿宋"/>
           <w:bCs/>
           <w:sz w:val="24"/>
           <w:szCs w:val="24"/>
@@ -4613,7 +4609,7 @@
       <w:pPr>
         <w:spacing w:line="360" w:lineRule="auto"/>
         <w:rPr>
-          <w:rFonts w:ascii="仿宋" w:eastAsia="仿宋" w:hAnsi="仿宋" w:cs="仿宋" w:hint="eastAsia"/>
+          <w:rFonts w:ascii="仿宋" w:eastAsia="仿宋" w:hAnsi="仿宋" w:cs="仿宋"/>
           <w:bCs/>
           <w:sz w:val="24"/>
           <w:szCs w:val="24"/>
@@ -4803,161 +4799,154 @@
           <w:sz w:val="24"/>
           <w:szCs w:val="24"/>
         </w:rPr>
-        <w:t>打开系统属性页面，如下图：</w:t>
-      </w:r>
-    </w:p>
-    <w:p>
-      <w:pPr>
-        <w:spacing w:line="360" w:lineRule="auto"/>
-        <w:jc w:val="center"/>
-        <w:rPr>
-          <w:noProof/>
-        </w:rPr>
-      </w:pPr>
-      <w:r>
-        <w:rPr>
-          <w:noProof/>
+        <w:t>打开系统属性页面</w:t>
+      </w:r>
+      <w:r>
+        <w:rPr>
+          <w:rFonts w:ascii="仿宋" w:eastAsia="仿宋" w:hAnsi="仿宋" w:cs="仿宋" w:hint="eastAsia"/>
+          <w:bCs/>
+          <w:sz w:val="24"/>
+          <w:szCs w:val="24"/>
+        </w:rPr>
+        <w:t>。</w:t>
+      </w:r>
+      <w:r>
+        <w:rPr>
+          <w:rFonts w:ascii="仿宋" w:eastAsia="仿宋" w:hAnsi="仿宋" w:cs="仿宋" w:hint="eastAsia"/>
+          <w:bCs/>
+          <w:sz w:val="24"/>
+          <w:szCs w:val="24"/>
+        </w:rPr>
+        <w:t>在系统属性页面中选择“高级”，点击“环境变量”，在“系统变量”中找到</w:t>
+      </w:r>
+      <w:r>
+        <w:rPr>
+          <w:rFonts w:ascii="仿宋" w:eastAsia="仿宋" w:hAnsi="仿宋" w:cs="仿宋"/>
+          <w:bCs/>
+          <w:sz w:val="24"/>
+          <w:szCs w:val="24"/>
+        </w:rPr>
+        <w:t>Path</w:t>
+      </w:r>
+      <w:r>
+        <w:rPr>
+          <w:rFonts w:ascii="仿宋" w:eastAsia="仿宋" w:hAnsi="仿宋" w:cs="仿宋" w:hint="eastAsia"/>
+          <w:bCs/>
+          <w:sz w:val="24"/>
+          <w:szCs w:val="24"/>
+        </w:rPr>
+        <w:t>变量，对其进行编辑。对于Windows</w:t>
+      </w:r>
+      <w:r>
+        <w:rPr>
+          <w:rFonts w:ascii="仿宋" w:eastAsia="仿宋" w:hAnsi="仿宋" w:cs="仿宋"/>
+          <w:bCs/>
+          <w:sz w:val="24"/>
+          <w:szCs w:val="24"/>
+        </w:rPr>
+        <w:t>10</w:t>
+      </w:r>
+      <w:r>
+        <w:rPr>
+          <w:rFonts w:ascii="仿宋" w:eastAsia="仿宋" w:hAnsi="仿宋" w:cs="仿宋" w:hint="eastAsia"/>
+          <w:bCs/>
+          <w:sz w:val="24"/>
+          <w:szCs w:val="24"/>
+        </w:rPr>
+        <w:t>操作系统，直接在弹出窗口中点“新建”，并输入“</w:t>
+      </w:r>
+      <w:r>
+        <w:rPr>
+          <w:rFonts w:ascii="仿宋" w:eastAsia="仿宋" w:hAnsi="仿宋" w:cs="仿宋"/>
+          <w:bCs/>
+          <w:sz w:val="24"/>
+          <w:szCs w:val="24"/>
+        </w:rPr>
+        <w:t>mingw-w64\bin</w:t>
+      </w:r>
+      <w:r>
+        <w:rPr>
+          <w:rFonts w:ascii="仿宋" w:eastAsia="仿宋" w:hAnsi="仿宋" w:cs="仿宋" w:hint="eastAsia"/>
+          <w:bCs/>
+          <w:sz w:val="24"/>
+          <w:szCs w:val="24"/>
+        </w:rPr>
+        <w:t>”；再点击“新建”，并输入“Python”；最后点击“确定”即可。对于其他版本的Windows操作系统，在原</w:t>
+      </w:r>
+      <w:r>
+        <w:rPr>
+          <w:rFonts w:ascii="仿宋" w:eastAsia="仿宋" w:hAnsi="仿宋" w:cs="仿宋" w:hint="eastAsia"/>
+          <w:bCs/>
+          <w:sz w:val="24"/>
+          <w:szCs w:val="24"/>
         </w:rPr>
         <w:lastRenderedPageBreak/>
-        <w:drawing>
-          <wp:inline distT="0" distB="0" distL="0" distR="0">
-            <wp:extent cx="3762375" cy="2152650"/>
-            <wp:effectExtent l="0" t="0" r="0" b="0"/>
-            <wp:docPr id="22" name="图片 1"/>
-            <wp:cNvGraphicFramePr>
-              <a:graphicFrameLocks xmlns:a="http://schemas.openxmlformats.org/drawingml/2006/main" noChangeAspect="1"/>
-            </wp:cNvGraphicFramePr>
-            <a:graphic xmlns:a="http://schemas.openxmlformats.org/drawingml/2006/main">
-              <a:graphicData uri="http://schemas.openxmlformats.org/drawingml/2006/picture">
-                <pic:pic xmlns:pic="http://schemas.openxmlformats.org/drawingml/2006/picture">
-                  <pic:nvPicPr>
-                    <pic:cNvPr id="0" name="图片 1"/>
-                    <pic:cNvPicPr>
-                      <a:picLocks noChangeAspect="1" noChangeArrowheads="1"/>
-                    </pic:cNvPicPr>
-                  </pic:nvPicPr>
-                  <pic:blipFill>
-                    <a:blip r:embed="rId9">
-                      <a:extLst>
-                        <a:ext uri="{28A0092B-C50C-407E-A947-70E740481C1C}">
-                          <a14:useLocalDpi xmlns:a14="http://schemas.microsoft.com/office/drawing/2010/main" val="0"/>
-                        </a:ext>
-                      </a:extLst>
-                    </a:blip>
-                    <a:srcRect/>
-                    <a:stretch>
-                      <a:fillRect/>
-                    </a:stretch>
-                  </pic:blipFill>
-                  <pic:spPr bwMode="auto">
-                    <a:xfrm>
-                      <a:off x="0" y="0"/>
-                      <a:ext cx="3762375" cy="2152650"/>
-                    </a:xfrm>
-                    <a:prstGeom prst="rect">
-                      <a:avLst/>
-                    </a:prstGeom>
-                    <a:noFill/>
-                    <a:ln>
-                      <a:noFill/>
-                    </a:ln>
-                  </pic:spPr>
-                </pic:pic>
-              </a:graphicData>
-            </a:graphic>
-          </wp:inline>
-        </w:drawing>
-      </w:r>
-    </w:p>
-    <w:p>
-      <w:pPr>
-        <w:spacing w:line="360" w:lineRule="auto"/>
-        <w:rPr>
-          <w:rFonts w:ascii="仿宋" w:eastAsia="仿宋" w:hAnsi="仿宋" w:cs="仿宋"/>
-          <w:bCs/>
-          <w:sz w:val="24"/>
-          <w:szCs w:val="24"/>
-        </w:rPr>
-      </w:pPr>
-      <w:r>
-        <w:rPr>
-          <w:rFonts w:ascii="仿宋" w:eastAsia="仿宋" w:hAnsi="仿宋" w:cs="仿宋"/>
-          <w:bCs/>
-          <w:sz w:val="24"/>
-          <w:szCs w:val="24"/>
-        </w:rPr>
-        <w:tab/>
-      </w:r>
-      <w:r>
-        <w:rPr>
-          <w:rFonts w:ascii="仿宋" w:eastAsia="仿宋" w:hAnsi="仿宋" w:cs="仿宋" w:hint="eastAsia"/>
-          <w:bCs/>
-          <w:sz w:val="24"/>
-          <w:szCs w:val="24"/>
-        </w:rPr>
-        <w:t>在系统属性页面中选择“高级”，点击“环境变量”，如下图：</w:t>
-      </w:r>
-    </w:p>
-    <w:p>
-      <w:pPr>
-        <w:spacing w:line="360" w:lineRule="auto"/>
-        <w:jc w:val="center"/>
-        <w:rPr>
-          <w:noProof/>
-        </w:rPr>
-      </w:pPr>
-      <w:r>
-        <w:rPr>
-          <w:noProof/>
-        </w:rPr>
-        <w:drawing>
-          <wp:inline distT="0" distB="0" distL="0" distR="0">
-            <wp:extent cx="4552950" cy="5667375"/>
-            <wp:effectExtent l="0" t="0" r="0" b="0"/>
-            <wp:docPr id="24" name="图片 1"/>
-            <wp:cNvGraphicFramePr>
-              <a:graphicFrameLocks xmlns:a="http://schemas.openxmlformats.org/drawingml/2006/main" noChangeAspect="1"/>
-            </wp:cNvGraphicFramePr>
-            <a:graphic xmlns:a="http://schemas.openxmlformats.org/drawingml/2006/main">
-              <a:graphicData uri="http://schemas.openxmlformats.org/drawingml/2006/picture">
-                <pic:pic xmlns:pic="http://schemas.openxmlformats.org/drawingml/2006/picture">
-                  <pic:nvPicPr>
-                    <pic:cNvPr id="0" name="图片 1"/>
-                    <pic:cNvPicPr>
-                      <a:picLocks noChangeAspect="1" noChangeArrowheads="1"/>
-                    </pic:cNvPicPr>
-                  </pic:nvPicPr>
-                  <pic:blipFill>
-                    <a:blip r:embed="rId10">
-                      <a:extLst>
-                        <a:ext uri="{28A0092B-C50C-407E-A947-70E740481C1C}">
-                          <a14:useLocalDpi xmlns:a14="http://schemas.microsoft.com/office/drawing/2010/main" val="0"/>
-                        </a:ext>
-                      </a:extLst>
-                    </a:blip>
-                    <a:srcRect/>
-                    <a:stretch>
-                      <a:fillRect/>
-                    </a:stretch>
-                  </pic:blipFill>
-                  <pic:spPr bwMode="auto">
-                    <a:xfrm>
-                      <a:off x="0" y="0"/>
-                      <a:ext cx="4552950" cy="5667375"/>
-                    </a:xfrm>
-                    <a:prstGeom prst="rect">
-                      <a:avLst/>
-                    </a:prstGeom>
-                    <a:noFill/>
-                    <a:ln>
-                      <a:noFill/>
-                    </a:ln>
-                  </pic:spPr>
-                </pic:pic>
-              </a:graphicData>
-            </a:graphic>
-          </wp:inline>
-        </w:drawing>
+        <w:t>有的Path变量的内容最后追加“</w:t>
+      </w:r>
+      <w:r>
+        <w:rPr>
+          <w:rFonts w:ascii="仿宋" w:eastAsia="仿宋" w:hAnsi="仿宋" w:cs="仿宋"/>
+          <w:bCs/>
+          <w:sz w:val="24"/>
+          <w:szCs w:val="24"/>
+        </w:rPr>
+        <w:t>;mingw-w64\</w:t>
+      </w:r>
+      <w:proofErr w:type="spellStart"/>
+      <w:r>
+        <w:rPr>
+          <w:rFonts w:ascii="仿宋" w:eastAsia="仿宋" w:hAnsi="仿宋" w:cs="仿宋"/>
+          <w:bCs/>
+          <w:sz w:val="24"/>
+          <w:szCs w:val="24"/>
+        </w:rPr>
+        <w:t>bin;</w:t>
+      </w:r>
+      <w:r>
+        <w:rPr>
+          <w:rFonts w:ascii="仿宋" w:eastAsia="仿宋" w:hAnsi="仿宋" w:cs="仿宋" w:hint="eastAsia"/>
+          <w:bCs/>
+          <w:sz w:val="24"/>
+          <w:szCs w:val="24"/>
+        </w:rPr>
+        <w:t>Python</w:t>
+      </w:r>
+      <w:proofErr w:type="spellEnd"/>
+      <w:r>
+        <w:rPr>
+          <w:rFonts w:ascii="仿宋" w:eastAsia="仿宋" w:hAnsi="仿宋" w:cs="仿宋" w:hint="eastAsia"/>
+          <w:bCs/>
+          <w:sz w:val="24"/>
+          <w:szCs w:val="24"/>
+        </w:rPr>
+        <w:t>”即可。（注：需要将mingw</w:t>
+      </w:r>
+      <w:r>
+        <w:rPr>
+          <w:rFonts w:ascii="仿宋" w:eastAsia="仿宋" w:hAnsi="仿宋" w:cs="仿宋"/>
+          <w:bCs/>
+          <w:sz w:val="24"/>
+          <w:szCs w:val="24"/>
+        </w:rPr>
+        <w:t>-w64</w:t>
+      </w:r>
+      <w:r>
+        <w:rPr>
+          <w:rFonts w:ascii="仿宋" w:eastAsia="仿宋" w:hAnsi="仿宋" w:cs="仿宋" w:hint="eastAsia"/>
+          <w:bCs/>
+          <w:sz w:val="24"/>
+          <w:szCs w:val="24"/>
+        </w:rPr>
+        <w:t>和Python换成你自己安装时文件所在的位置）</w:t>
+      </w:r>
+      <w:r>
+        <w:rPr>
+          <w:rFonts w:ascii="仿宋" w:eastAsia="仿宋" w:hAnsi="仿宋" w:cs="仿宋" w:hint="eastAsia"/>
+          <w:bCs/>
+          <w:sz w:val="24"/>
+          <w:szCs w:val="24"/>
+        </w:rPr>
+        <w:t>。</w:t>
       </w:r>
     </w:p>
     <w:p>
@@ -4978,80 +4967,25 @@
           <w:sz w:val="24"/>
           <w:szCs w:val="24"/>
         </w:rPr>
-        <w:t>在“系统变量”中找到</w:t>
-      </w:r>
-      <w:r>
-        <w:rPr>
-          <w:rFonts w:ascii="仿宋" w:eastAsia="仿宋" w:hAnsi="仿宋" w:cs="仿宋"/>
-          <w:bCs/>
-          <w:sz w:val="24"/>
-          <w:szCs w:val="24"/>
-        </w:rPr>
-        <w:t>Path</w:t>
-      </w:r>
-      <w:r>
-        <w:rPr>
-          <w:rFonts w:ascii="仿宋" w:eastAsia="仿宋" w:hAnsi="仿宋" w:cs="仿宋" w:hint="eastAsia"/>
-          <w:bCs/>
-          <w:sz w:val="24"/>
-          <w:szCs w:val="24"/>
-        </w:rPr>
-        <w:t>变量，对其进行编辑。对于Windows</w:t>
-      </w:r>
-      <w:r>
-        <w:rPr>
-          <w:rFonts w:ascii="仿宋" w:eastAsia="仿宋" w:hAnsi="仿宋" w:cs="仿宋"/>
-          <w:bCs/>
-          <w:sz w:val="24"/>
-          <w:szCs w:val="24"/>
-        </w:rPr>
-        <w:t>10</w:t>
-      </w:r>
-      <w:r>
-        <w:rPr>
-          <w:rFonts w:ascii="仿宋" w:eastAsia="仿宋" w:hAnsi="仿宋" w:cs="仿宋" w:hint="eastAsia"/>
-          <w:bCs/>
-          <w:sz w:val="24"/>
-          <w:szCs w:val="24"/>
-        </w:rPr>
-        <w:t>操作系统，直接在弹出窗口中点“新建”，并输入“</w:t>
-      </w:r>
-      <w:r>
-        <w:rPr>
-          <w:rFonts w:ascii="仿宋" w:eastAsia="仿宋" w:hAnsi="仿宋" w:cs="仿宋"/>
-          <w:bCs/>
-          <w:sz w:val="24"/>
-          <w:szCs w:val="24"/>
-        </w:rPr>
-        <w:t>mingw-w64\bin</w:t>
-      </w:r>
-      <w:r>
-        <w:rPr>
-          <w:rFonts w:ascii="仿宋" w:eastAsia="仿宋" w:hAnsi="仿宋" w:cs="仿宋" w:hint="eastAsia"/>
-          <w:bCs/>
-          <w:sz w:val="24"/>
-          <w:szCs w:val="24"/>
-        </w:rPr>
-        <w:t>”；再点击“新建”，</w:t>
-      </w:r>
-      <w:r>
-        <w:rPr>
-          <w:rFonts w:ascii="仿宋" w:eastAsia="仿宋" w:hAnsi="仿宋" w:cs="仿宋" w:hint="eastAsia"/>
-          <w:bCs/>
-          <w:sz w:val="24"/>
-          <w:szCs w:val="24"/>
-        </w:rPr>
-        <w:lastRenderedPageBreak/>
-        <w:t>并输入“Python”；最后点击“确定”即可。对于其他版本的Windows操作系统，在原有的Path变量的内容最后追加“</w:t>
-      </w:r>
-      <w:r>
-        <w:rPr>
-          <w:rFonts w:ascii="仿宋" w:eastAsia="仿宋" w:hAnsi="仿宋" w:cs="仿宋"/>
-          <w:bCs/>
-          <w:sz w:val="24"/>
-          <w:szCs w:val="24"/>
-        </w:rPr>
-        <w:t>;mingw-w64\</w:t>
+        <w:t>3</w:t>
+      </w:r>
+      <w:r>
+        <w:rPr>
+          <w:rFonts w:ascii="仿宋" w:eastAsia="仿宋" w:hAnsi="仿宋" w:cs="仿宋"/>
+          <w:bCs/>
+          <w:sz w:val="24"/>
+          <w:szCs w:val="24"/>
+        </w:rPr>
+        <w:t xml:space="preserve">. </w:t>
+      </w:r>
+      <w:r>
+        <w:rPr>
+          <w:rFonts w:ascii="仿宋" w:eastAsia="仿宋" w:hAnsi="仿宋" w:cs="仿宋" w:hint="eastAsia"/>
+          <w:bCs/>
+          <w:sz w:val="24"/>
+          <w:szCs w:val="24"/>
+        </w:rPr>
+        <w:t>在你的电脑上将环境配置好后，打开新的命令行窗口，分别键入`</w:t>
       </w:r>
       <w:proofErr w:type="spellStart"/>
       <w:r>
@@ -5061,53 +4995,44 @@
           <w:sz w:val="24"/>
           <w:szCs w:val="24"/>
         </w:rPr>
-        <w:t>bin;</w:t>
-      </w:r>
-      <w:r>
-        <w:rPr>
-          <w:rFonts w:ascii="仿宋" w:eastAsia="仿宋" w:hAnsi="仿宋" w:cs="仿宋" w:hint="eastAsia"/>
-          <w:bCs/>
-          <w:sz w:val="24"/>
-          <w:szCs w:val="24"/>
-        </w:rPr>
-        <w:t>Python</w:t>
+        <w:t>gcc</w:t>
       </w:r>
       <w:proofErr w:type="spellEnd"/>
       <w:r>
         <w:rPr>
-          <w:rFonts w:ascii="仿宋" w:eastAsia="仿宋" w:hAnsi="仿宋" w:cs="仿宋" w:hint="eastAsia"/>
-          <w:bCs/>
-          <w:sz w:val="24"/>
-          <w:szCs w:val="24"/>
-        </w:rPr>
-        <w:t>”即可。（注：需要将mingw</w:t>
-      </w:r>
-      <w:r>
-        <w:rPr>
-          <w:rFonts w:ascii="仿宋" w:eastAsia="仿宋" w:hAnsi="仿宋" w:cs="仿宋"/>
-          <w:bCs/>
-          <w:sz w:val="24"/>
-          <w:szCs w:val="24"/>
-        </w:rPr>
-        <w:t>-w64</w:t>
-      </w:r>
-      <w:r>
-        <w:rPr>
-          <w:rFonts w:ascii="仿宋" w:eastAsia="仿宋" w:hAnsi="仿宋" w:cs="仿宋" w:hint="eastAsia"/>
-          <w:bCs/>
-          <w:sz w:val="24"/>
-          <w:szCs w:val="24"/>
-        </w:rPr>
-        <w:t>和Python换成你自己安装时文件所在的位置）</w:t>
-      </w:r>
-      <w:r>
-        <w:rPr>
-          <w:rFonts w:ascii="仿宋" w:eastAsia="仿宋" w:hAnsi="仿宋" w:cs="仿宋" w:hint="eastAsia"/>
-          <w:bCs/>
-          <w:sz w:val="24"/>
-          <w:szCs w:val="24"/>
-        </w:rPr>
-        <w:t>。</w:t>
+          <w:rFonts w:ascii="仿宋" w:eastAsia="仿宋" w:hAnsi="仿宋" w:cs="仿宋"/>
+          <w:bCs/>
+          <w:sz w:val="24"/>
+          <w:szCs w:val="24"/>
+        </w:rPr>
+        <w:t xml:space="preserve"> –version`</w:t>
+      </w:r>
+      <w:r>
+        <w:rPr>
+          <w:rFonts w:ascii="仿宋" w:eastAsia="仿宋" w:hAnsi="仿宋" w:cs="仿宋" w:hint="eastAsia"/>
+          <w:bCs/>
+          <w:sz w:val="24"/>
+          <w:szCs w:val="24"/>
+        </w:rPr>
+        <w:t>和`</w:t>
+      </w:r>
+      <w:r>
+        <w:rPr>
+          <w:rFonts w:ascii="仿宋" w:eastAsia="仿宋" w:hAnsi="仿宋" w:cs="仿宋"/>
+          <w:bCs/>
+          <w:sz w:val="24"/>
+          <w:szCs w:val="24"/>
+        </w:rPr>
+        <w:t>python --version`</w:t>
+      </w:r>
+      <w:r>
+        <w:rPr>
+          <w:rFonts w:ascii="仿宋" w:eastAsia="仿宋" w:hAnsi="仿宋" w:cs="仿宋" w:hint="eastAsia"/>
+          <w:bCs/>
+          <w:sz w:val="24"/>
+          <w:szCs w:val="24"/>
+        </w:rPr>
+        <w:t>，若均能输出，说明环境配置完成。</w:t>
       </w:r>
     </w:p>
     <w:p>
@@ -5128,111 +5053,45 @@
           <w:sz w:val="24"/>
           <w:szCs w:val="24"/>
         </w:rPr>
-        <w:t>3</w:t>
-      </w:r>
-      <w:r>
-        <w:rPr>
-          <w:rFonts w:ascii="仿宋" w:eastAsia="仿宋" w:hAnsi="仿宋" w:cs="仿宋"/>
-          <w:bCs/>
-          <w:sz w:val="24"/>
-          <w:szCs w:val="24"/>
-        </w:rPr>
-        <w:t xml:space="preserve">. </w:t>
-      </w:r>
-      <w:r>
-        <w:rPr>
-          <w:rFonts w:ascii="仿宋" w:eastAsia="仿宋" w:hAnsi="仿宋" w:cs="仿宋" w:hint="eastAsia"/>
-          <w:bCs/>
-          <w:sz w:val="24"/>
-          <w:szCs w:val="24"/>
-        </w:rPr>
-        <w:t>在你的电脑上将环境配置好后，打开新的命令行窗口，分别键入`</w:t>
+        <w:t>环境配置完成后，</w:t>
+      </w:r>
+      <w:r>
+        <w:rPr>
+          <w:rFonts w:ascii="仿宋" w:eastAsia="仿宋" w:hAnsi="仿宋" w:cs="仿宋" w:hint="eastAsia"/>
+          <w:bCs/>
+          <w:sz w:val="24"/>
+          <w:szCs w:val="24"/>
+        </w:rPr>
+        <w:t>需要下载本项目源代码。</w:t>
+      </w:r>
+      <w:r>
+        <w:rPr>
+          <w:rFonts w:ascii="仿宋" w:eastAsia="仿宋" w:hAnsi="仿宋" w:cs="仿宋" w:hint="eastAsia"/>
+          <w:bCs/>
+          <w:sz w:val="24"/>
+          <w:szCs w:val="24"/>
+        </w:rPr>
+        <w:t>本项目完整源代码已经托管到</w:t>
       </w:r>
       <w:proofErr w:type="spellStart"/>
       <w:r>
         <w:rPr>
-          <w:rFonts w:ascii="仿宋" w:eastAsia="仿宋" w:hAnsi="仿宋" w:cs="仿宋"/>
-          <w:bCs/>
-          <w:sz w:val="24"/>
-          <w:szCs w:val="24"/>
-        </w:rPr>
-        <w:t>gcc</w:t>
+          <w:rFonts w:ascii="仿宋" w:eastAsia="仿宋" w:hAnsi="仿宋" w:cs="仿宋" w:hint="eastAsia"/>
+          <w:bCs/>
+          <w:sz w:val="24"/>
+          <w:szCs w:val="24"/>
+        </w:rPr>
+        <w:t>github</w:t>
       </w:r>
       <w:proofErr w:type="spellEnd"/>
       <w:r>
         <w:rPr>
-          <w:rFonts w:ascii="仿宋" w:eastAsia="仿宋" w:hAnsi="仿宋" w:cs="仿宋"/>
-          <w:bCs/>
-          <w:sz w:val="24"/>
-          <w:szCs w:val="24"/>
-        </w:rPr>
-        <w:t xml:space="preserve"> –version`</w:t>
-      </w:r>
-      <w:r>
-        <w:rPr>
-          <w:rFonts w:ascii="仿宋" w:eastAsia="仿宋" w:hAnsi="仿宋" w:cs="仿宋" w:hint="eastAsia"/>
-          <w:bCs/>
-          <w:sz w:val="24"/>
-          <w:szCs w:val="24"/>
-        </w:rPr>
-        <w:t>和`</w:t>
-      </w:r>
-      <w:r>
-        <w:rPr>
-          <w:rFonts w:ascii="仿宋" w:eastAsia="仿宋" w:hAnsi="仿宋" w:cs="仿宋"/>
-          <w:bCs/>
-          <w:sz w:val="24"/>
-          <w:szCs w:val="24"/>
-        </w:rPr>
-        <w:t>python --version`</w:t>
-      </w:r>
-      <w:r>
-        <w:rPr>
-          <w:rFonts w:ascii="仿宋" w:eastAsia="仿宋" w:hAnsi="仿宋" w:cs="仿宋" w:hint="eastAsia"/>
-          <w:bCs/>
-          <w:sz w:val="24"/>
-          <w:szCs w:val="24"/>
-        </w:rPr>
-        <w:t>，若均能输出，说明环境配置完成。</w:t>
-      </w:r>
-    </w:p>
-    <w:p>
-      <w:pPr>
-        <w:spacing w:line="360" w:lineRule="auto"/>
-        <w:ind w:firstLine="420"/>
-        <w:rPr>
-          <w:rFonts w:ascii="仿宋" w:eastAsia="仿宋" w:hAnsi="仿宋" w:cs="仿宋"/>
-          <w:bCs/>
-          <w:sz w:val="24"/>
-          <w:szCs w:val="24"/>
-        </w:rPr>
-      </w:pPr>
-      <w:r>
-        <w:rPr>
-          <w:rFonts w:ascii="仿宋" w:eastAsia="仿宋" w:hAnsi="仿宋" w:cs="仿宋" w:hint="eastAsia"/>
-          <w:bCs/>
-          <w:sz w:val="24"/>
-          <w:szCs w:val="24"/>
-        </w:rPr>
-        <w:t>环境配置完成后，</w:t>
-      </w:r>
-      <w:r>
-        <w:rPr>
-          <w:rFonts w:ascii="仿宋" w:eastAsia="仿宋" w:hAnsi="仿宋" w:cs="仿宋" w:hint="eastAsia"/>
-          <w:bCs/>
-          <w:sz w:val="24"/>
-          <w:szCs w:val="24"/>
-        </w:rPr>
-        <w:t>需要下载本项目源代码。</w:t>
-      </w:r>
-      <w:r>
-        <w:rPr>
-          <w:rFonts w:ascii="仿宋" w:eastAsia="仿宋" w:hAnsi="仿宋" w:cs="仿宋" w:hint="eastAsia"/>
-          <w:bCs/>
-          <w:sz w:val="24"/>
-          <w:szCs w:val="24"/>
-        </w:rPr>
-        <w:t>本项目完整源代码已经托管到</w:t>
+          <w:rFonts w:ascii="仿宋" w:eastAsia="仿宋" w:hAnsi="仿宋" w:cs="仿宋" w:hint="eastAsia"/>
+          <w:bCs/>
+          <w:sz w:val="24"/>
+          <w:szCs w:val="24"/>
+        </w:rPr>
+        <w:t>，可以从</w:t>
       </w:r>
       <w:proofErr w:type="spellStart"/>
       <w:r>
@@ -5252,26 +5111,6 @@
           <w:sz w:val="24"/>
           <w:szCs w:val="24"/>
         </w:rPr>
-        <w:t>，可以从</w:t>
-      </w:r>
-      <w:proofErr w:type="spellStart"/>
-      <w:r>
-        <w:rPr>
-          <w:rFonts w:ascii="仿宋" w:eastAsia="仿宋" w:hAnsi="仿宋" w:cs="仿宋" w:hint="eastAsia"/>
-          <w:bCs/>
-          <w:sz w:val="24"/>
-          <w:szCs w:val="24"/>
-        </w:rPr>
-        <w:t>github</w:t>
-      </w:r>
-      <w:proofErr w:type="spellEnd"/>
-      <w:r>
-        <w:rPr>
-          <w:rFonts w:ascii="仿宋" w:eastAsia="仿宋" w:hAnsi="仿宋" w:cs="仿宋" w:hint="eastAsia"/>
-          <w:bCs/>
-          <w:sz w:val="24"/>
-          <w:szCs w:val="24"/>
-        </w:rPr>
         <w:t>上直接下载。若已经安装git，也可以通过在命令行窗口内输入`</w:t>
       </w:r>
       <w:r>
@@ -5286,7 +5125,7 @@
       <w:r>
         <w:t xml:space="preserve"> </w:t>
       </w:r>
-      <w:hyperlink r:id="rId11" w:history="1">
+      <w:hyperlink r:id="rId9" w:history="1">
         <w:r>
           <w:rPr>
             <w:rStyle w:val="a3"/>
@@ -5369,7 +5208,6 @@
       <w:tblPr>
         <w:tblStyle w:val="aa"/>
         <w:tblW w:w="0" w:type="auto"/>
-        <w:tblInd w:w="0" w:type="dxa"/>
         <w:tblLook w:val="04A0" w:firstRow="1" w:lastRow="0" w:firstColumn="1" w:lastColumn="0" w:noHBand="0" w:noVBand="1"/>
       </w:tblPr>
       <w:tblGrid>
@@ -5385,7 +5223,7 @@
             <w:pPr>
               <w:spacing w:line="360" w:lineRule="auto"/>
               <w:rPr>
-                <w:rFonts w:ascii="仿宋" w:eastAsia="仿宋" w:hAnsi="仿宋" w:cs="仿宋" w:hint="eastAsia"/>
+                <w:rFonts w:ascii="仿宋" w:eastAsia="仿宋" w:hAnsi="仿宋" w:cs="仿宋"/>
                 <w:bCs/>
                 <w:sz w:val="24"/>
                 <w:szCs w:val="24"/>
@@ -5524,7 +5362,7 @@
             <w:pPr>
               <w:spacing w:line="360" w:lineRule="auto"/>
               <w:rPr>
-                <w:rFonts w:ascii="仿宋" w:eastAsia="仿宋" w:hAnsi="仿宋" w:cs="仿宋" w:hint="eastAsia"/>
+                <w:rFonts w:ascii="仿宋" w:eastAsia="仿宋" w:hAnsi="仿宋" w:cs="仿宋"/>
                 <w:bCs/>
                 <w:sz w:val="24"/>
                 <w:szCs w:val="24"/>
@@ -5569,7 +5407,7 @@
             <w:pPr>
               <w:spacing w:line="360" w:lineRule="auto"/>
               <w:rPr>
-                <w:rFonts w:ascii="仿宋" w:eastAsia="仿宋" w:hAnsi="仿宋" w:cs="仿宋" w:hint="eastAsia"/>
+                <w:rFonts w:ascii="仿宋" w:eastAsia="仿宋" w:hAnsi="仿宋" w:cs="仿宋"/>
                 <w:bCs/>
                 <w:sz w:val="24"/>
                 <w:szCs w:val="24"/>
@@ -5805,7 +5643,7 @@
             <w:pPr>
               <w:spacing w:line="360" w:lineRule="auto"/>
               <w:rPr>
-                <w:rFonts w:ascii="仿宋" w:eastAsia="仿宋" w:hAnsi="仿宋" w:cs="仿宋" w:hint="eastAsia"/>
+                <w:rFonts w:ascii="仿宋" w:eastAsia="仿宋" w:hAnsi="仿宋" w:cs="仿宋"/>
                 <w:bCs/>
                 <w:sz w:val="24"/>
                 <w:szCs w:val="24"/>
@@ -5861,7 +5699,7 @@
             <w:pPr>
               <w:spacing w:line="360" w:lineRule="auto"/>
               <w:rPr>
-                <w:rFonts w:ascii="仿宋" w:eastAsia="仿宋" w:hAnsi="仿宋" w:cs="仿宋" w:hint="eastAsia"/>
+                <w:rFonts w:ascii="仿宋" w:eastAsia="仿宋" w:hAnsi="仿宋" w:cs="仿宋"/>
                 <w:bCs/>
                 <w:sz w:val="24"/>
                 <w:szCs w:val="24"/>
@@ -5960,7 +5798,7 @@
             <w:pPr>
               <w:spacing w:line="360" w:lineRule="auto"/>
               <w:rPr>
-                <w:rFonts w:ascii="仿宋" w:eastAsia="仿宋" w:hAnsi="仿宋" w:cs="仿宋" w:hint="eastAsia"/>
+                <w:rFonts w:ascii="仿宋" w:eastAsia="仿宋" w:hAnsi="仿宋" w:cs="仿宋"/>
                 <w:bCs/>
                 <w:sz w:val="24"/>
                 <w:szCs w:val="24"/>
@@ -6120,7 +5958,7 @@
         <w:spacing w:line="360" w:lineRule="auto"/>
         <w:ind w:firstLine="420"/>
         <w:rPr>
-          <w:rFonts w:ascii="仿宋" w:eastAsia="仿宋" w:hAnsi="仿宋" w:cs="仿宋" w:hint="eastAsia"/>
+          <w:rFonts w:ascii="仿宋" w:eastAsia="仿宋" w:hAnsi="仿宋" w:cs="仿宋"/>
           <w:bCs/>
           <w:sz w:val="24"/>
           <w:szCs w:val="24"/>
@@ -6292,17 +6130,7 @@
           <w:sz w:val="24"/>
           <w:szCs w:val="24"/>
         </w:rPr>
-        <w:t>英文字</w:t>
-      </w:r>
-      <w:r>
-        <w:rPr>
-          <w:rFonts w:ascii="仿宋" w:eastAsia="仿宋" w:hAnsi="仿宋" w:cs="仿宋" w:hint="eastAsia"/>
-          <w:bCs/>
-          <w:sz w:val="24"/>
-          <w:szCs w:val="24"/>
-        </w:rPr>
-        <w:lastRenderedPageBreak/>
-        <w:t>符。</w:t>
+        <w:t>英文字符。</w:t>
       </w:r>
     </w:p>
     <w:p>
@@ -6311,7 +6139,7 @@
         <w:ind w:firstLine="420"/>
         <w:jc w:val="left"/>
         <w:rPr>
-          <w:rFonts w:ascii="仿宋" w:eastAsia="仿宋" w:hAnsi="仿宋" w:cs="仿宋" w:hint="eastAsia"/>
+          <w:rFonts w:ascii="仿宋" w:eastAsia="仿宋" w:hAnsi="仿宋" w:cs="仿宋"/>
           <w:bCs/>
           <w:sz w:val="24"/>
           <w:szCs w:val="24"/>
@@ -6324,6 +6152,7 @@
           <w:sz w:val="24"/>
           <w:szCs w:val="24"/>
         </w:rPr>
+        <w:lastRenderedPageBreak/>
         <w:t>1</w:t>
       </w:r>
       <w:r>
@@ -6415,7 +6244,6 @@
     <w:tbl>
       <w:tblPr>
         <w:tblW w:w="0" w:type="auto"/>
-        <w:tblInd w:w="0" w:type="dxa"/>
         <w:tblBorders>
           <w:top w:val="single" w:sz="4" w:space="0" w:color="auto"/>
           <w:left w:val="single" w:sz="4" w:space="0" w:color="auto"/>
@@ -6441,7 +6269,7 @@
               <w:spacing w:line="360" w:lineRule="auto"/>
               <w:jc w:val="left"/>
               <w:rPr>
-                <w:rFonts w:ascii="仿宋" w:eastAsia="仿宋" w:hAnsi="仿宋" w:cs="仿宋" w:hint="eastAsia"/>
+                <w:rFonts w:ascii="仿宋" w:eastAsia="仿宋" w:hAnsi="仿宋" w:cs="仿宋"/>
                 <w:bCs/>
                 <w:sz w:val="24"/>
                 <w:szCs w:val="24"/>
@@ -6468,7 +6296,7 @@
               <w:spacing w:line="360" w:lineRule="auto"/>
               <w:jc w:val="left"/>
               <w:rPr>
-                <w:rFonts w:ascii="仿宋" w:eastAsia="仿宋" w:hAnsi="仿宋" w:cs="仿宋" w:hint="eastAsia"/>
+                <w:rFonts w:ascii="仿宋" w:eastAsia="仿宋" w:hAnsi="仿宋" w:cs="仿宋"/>
                 <w:bCs/>
                 <w:sz w:val="24"/>
                 <w:szCs w:val="24"/>
@@ -6497,7 +6325,7 @@
               <w:spacing w:line="360" w:lineRule="auto"/>
               <w:jc w:val="left"/>
               <w:rPr>
-                <w:rFonts w:ascii="仿宋" w:eastAsia="仿宋" w:hAnsi="仿宋" w:cs="仿宋" w:hint="eastAsia"/>
+                <w:rFonts w:ascii="仿宋" w:eastAsia="仿宋" w:hAnsi="仿宋" w:cs="仿宋"/>
                 <w:bCs/>
                 <w:sz w:val="24"/>
                 <w:szCs w:val="24"/>
@@ -6758,7 +6586,7 @@
               <w:spacing w:line="360" w:lineRule="auto"/>
               <w:jc w:val="left"/>
               <w:rPr>
-                <w:rFonts w:ascii="仿宋" w:eastAsia="仿宋" w:hAnsi="仿宋" w:cs="仿宋" w:hint="eastAsia"/>
+                <w:rFonts w:ascii="仿宋" w:eastAsia="仿宋" w:hAnsi="仿宋" w:cs="仿宋"/>
                 <w:bCs/>
                 <w:sz w:val="24"/>
                 <w:szCs w:val="24"/>
@@ -6845,7 +6673,7 @@
               <w:spacing w:line="360" w:lineRule="auto"/>
               <w:jc w:val="left"/>
               <w:rPr>
-                <w:rFonts w:ascii="仿宋" w:eastAsia="仿宋" w:hAnsi="仿宋" w:cs="仿宋" w:hint="eastAsia"/>
+                <w:rFonts w:ascii="仿宋" w:eastAsia="仿宋" w:hAnsi="仿宋" w:cs="仿宋"/>
                 <w:bCs/>
                 <w:sz w:val="24"/>
                 <w:szCs w:val="24"/>
@@ -6990,7 +6818,7 @@
               <w:spacing w:line="360" w:lineRule="auto"/>
               <w:jc w:val="left"/>
               <w:rPr>
-                <w:rFonts w:ascii="仿宋" w:eastAsia="仿宋" w:hAnsi="仿宋" w:cs="仿宋" w:hint="eastAsia"/>
+                <w:rFonts w:ascii="仿宋" w:eastAsia="仿宋" w:hAnsi="仿宋" w:cs="仿宋"/>
                 <w:bCs/>
                 <w:sz w:val="24"/>
                 <w:szCs w:val="24"/>
@@ -7077,7 +6905,7 @@
               <w:spacing w:line="360" w:lineRule="auto"/>
               <w:jc w:val="left"/>
               <w:rPr>
-                <w:rFonts w:ascii="仿宋" w:eastAsia="仿宋" w:hAnsi="仿宋" w:cs="仿宋" w:hint="eastAsia"/>
+                <w:rFonts w:ascii="仿宋" w:eastAsia="仿宋" w:hAnsi="仿宋" w:cs="仿宋"/>
                 <w:bCs/>
                 <w:sz w:val="24"/>
                 <w:szCs w:val="24"/>
@@ -7271,7 +7099,7 @@
               <w:spacing w:line="360" w:lineRule="auto"/>
               <w:jc w:val="left"/>
               <w:rPr>
-                <w:rFonts w:ascii="仿宋" w:eastAsia="仿宋" w:hAnsi="仿宋" w:cs="仿宋" w:hint="eastAsia"/>
+                <w:rFonts w:ascii="仿宋" w:eastAsia="仿宋" w:hAnsi="仿宋" w:cs="仿宋"/>
                 <w:bCs/>
                 <w:sz w:val="24"/>
                 <w:szCs w:val="24"/>
@@ -7517,7 +7345,6 @@
       <w:tblPr>
         <w:tblStyle w:val="aa"/>
         <w:tblW w:w="0" w:type="auto"/>
-        <w:tblInd w:w="0" w:type="dxa"/>
         <w:tblLook w:val="04A0" w:firstRow="1" w:lastRow="0" w:firstColumn="1" w:lastColumn="0" w:noHBand="0" w:noVBand="1"/>
       </w:tblPr>
       <w:tblGrid>
@@ -7534,7 +7361,7 @@
               <w:spacing w:line="360" w:lineRule="auto"/>
               <w:jc w:val="left"/>
               <w:rPr>
-                <w:rFonts w:ascii="仿宋" w:eastAsia="仿宋" w:hAnsi="仿宋" w:cs="仿宋" w:hint="eastAsia"/>
+                <w:rFonts w:ascii="仿宋" w:eastAsia="仿宋" w:hAnsi="仿宋" w:cs="仿宋"/>
                 <w:bCs/>
                 <w:sz w:val="24"/>
                 <w:szCs w:val="24"/>
@@ -7571,7 +7398,7 @@
               <w:spacing w:line="360" w:lineRule="auto"/>
               <w:jc w:val="left"/>
               <w:rPr>
-                <w:rFonts w:ascii="仿宋" w:eastAsia="仿宋" w:hAnsi="仿宋" w:cs="仿宋" w:hint="eastAsia"/>
+                <w:rFonts w:ascii="仿宋" w:eastAsia="仿宋" w:hAnsi="仿宋" w:cs="仿宋"/>
                 <w:bCs/>
                 <w:sz w:val="24"/>
                 <w:szCs w:val="24"/>
@@ -7617,7 +7444,7 @@
               <w:spacing w:line="360" w:lineRule="auto"/>
               <w:jc w:val="left"/>
               <w:rPr>
-                <w:rFonts w:ascii="仿宋" w:eastAsia="仿宋" w:hAnsi="仿宋" w:cs="仿宋" w:hint="eastAsia"/>
+                <w:rFonts w:ascii="仿宋" w:eastAsia="仿宋" w:hAnsi="仿宋" w:cs="仿宋"/>
                 <w:bCs/>
                 <w:sz w:val="24"/>
                 <w:szCs w:val="24"/>
@@ -7652,7 +7479,7 @@
               <w:spacing w:line="360" w:lineRule="auto"/>
               <w:jc w:val="left"/>
               <w:rPr>
-                <w:rFonts w:ascii="仿宋" w:eastAsia="仿宋" w:hAnsi="仿宋" w:cs="仿宋" w:hint="eastAsia"/>
+                <w:rFonts w:ascii="仿宋" w:eastAsia="仿宋" w:hAnsi="仿宋" w:cs="仿宋"/>
                 <w:bCs/>
                 <w:sz w:val="24"/>
                 <w:szCs w:val="24"/>
@@ -7698,7 +7525,7 @@
               <w:spacing w:line="360" w:lineRule="auto"/>
               <w:jc w:val="left"/>
               <w:rPr>
-                <w:rFonts w:ascii="仿宋" w:eastAsia="仿宋" w:hAnsi="仿宋" w:cs="仿宋" w:hint="eastAsia"/>
+                <w:rFonts w:ascii="仿宋" w:eastAsia="仿宋" w:hAnsi="仿宋" w:cs="仿宋"/>
                 <w:bCs/>
                 <w:sz w:val="24"/>
                 <w:szCs w:val="24"/>
@@ -7733,7 +7560,7 @@
               <w:spacing w:line="360" w:lineRule="auto"/>
               <w:jc w:val="left"/>
               <w:rPr>
-                <w:rFonts w:ascii="仿宋" w:eastAsia="仿宋" w:hAnsi="仿宋" w:cs="仿宋" w:hint="eastAsia"/>
+                <w:rFonts w:ascii="仿宋" w:eastAsia="仿宋" w:hAnsi="仿宋" w:cs="仿宋"/>
                 <w:bCs/>
                 <w:sz w:val="24"/>
                 <w:szCs w:val="24"/>
@@ -7764,7 +7591,6 @@
                 <w:sz w:val="24"/>
                 <w:szCs w:val="24"/>
               </w:rPr>
-              <w:lastRenderedPageBreak/>
               <w:t>转换为C格式浮点数(如1</w:t>
             </w:r>
             <w:r>
@@ -7807,7 +7633,7 @@
               <w:spacing w:line="360" w:lineRule="auto"/>
               <w:jc w:val="left"/>
               <w:rPr>
-                <w:rFonts w:ascii="仿宋" w:eastAsia="仿宋" w:hAnsi="仿宋" w:cs="仿宋" w:hint="eastAsia"/>
+                <w:rFonts w:ascii="仿宋" w:eastAsia="仿宋" w:hAnsi="仿宋" w:cs="仿宋"/>
                 <w:bCs/>
                 <w:sz w:val="24"/>
                 <w:szCs w:val="24"/>
@@ -7843,7 +7669,7 @@
               <w:spacing w:line="360" w:lineRule="auto"/>
               <w:jc w:val="left"/>
               <w:rPr>
-                <w:rFonts w:ascii="仿宋" w:eastAsia="仿宋" w:hAnsi="仿宋" w:cs="仿宋" w:hint="eastAsia"/>
+                <w:rFonts w:ascii="仿宋" w:eastAsia="仿宋" w:hAnsi="仿宋" w:cs="仿宋"/>
                 <w:bCs/>
                 <w:sz w:val="24"/>
                 <w:szCs w:val="24"/>
@@ -7889,7 +7715,7 @@
               <w:spacing w:line="360" w:lineRule="auto"/>
               <w:jc w:val="left"/>
               <w:rPr>
-                <w:rFonts w:ascii="仿宋" w:eastAsia="仿宋" w:hAnsi="仿宋" w:cs="仿宋" w:hint="eastAsia"/>
+                <w:rFonts w:ascii="仿宋" w:eastAsia="仿宋" w:hAnsi="仿宋" w:cs="仿宋"/>
                 <w:bCs/>
                 <w:sz w:val="24"/>
                 <w:szCs w:val="24"/>
@@ -7928,7 +7754,7 @@
               <w:spacing w:line="360" w:lineRule="auto"/>
               <w:jc w:val="left"/>
               <w:rPr>
-                <w:rFonts w:ascii="仿宋" w:eastAsia="仿宋" w:hAnsi="仿宋" w:cs="仿宋" w:hint="eastAsia"/>
+                <w:rFonts w:ascii="仿宋" w:eastAsia="仿宋" w:hAnsi="仿宋" w:cs="仿宋"/>
                 <w:bCs/>
                 <w:sz w:val="24"/>
                 <w:szCs w:val="24"/>
@@ -7974,7 +7800,7 @@
               <w:spacing w:line="360" w:lineRule="auto"/>
               <w:jc w:val="left"/>
               <w:rPr>
-                <w:rFonts w:ascii="仿宋" w:eastAsia="仿宋" w:hAnsi="仿宋" w:cs="仿宋" w:hint="eastAsia"/>
+                <w:rFonts w:ascii="仿宋" w:eastAsia="仿宋" w:hAnsi="仿宋" w:cs="仿宋"/>
                 <w:bCs/>
                 <w:sz w:val="24"/>
                 <w:szCs w:val="24"/>
@@ -8009,7 +7835,7 @@
               <w:spacing w:line="360" w:lineRule="auto"/>
               <w:jc w:val="left"/>
               <w:rPr>
-                <w:rFonts w:ascii="仿宋" w:eastAsia="仿宋" w:hAnsi="仿宋" w:cs="仿宋" w:hint="eastAsia"/>
+                <w:rFonts w:ascii="仿宋" w:eastAsia="仿宋" w:hAnsi="仿宋" w:cs="仿宋"/>
                 <w:bCs/>
                 <w:sz w:val="24"/>
                 <w:szCs w:val="24"/>
@@ -8037,7 +7863,7 @@
               <w:spacing w:line="360" w:lineRule="auto"/>
               <w:jc w:val="left"/>
               <w:rPr>
-                <w:rFonts w:ascii="仿宋" w:eastAsia="仿宋" w:hAnsi="仿宋" w:cs="仿宋" w:hint="eastAsia"/>
+                <w:rFonts w:ascii="仿宋" w:eastAsia="仿宋" w:hAnsi="仿宋" w:cs="仿宋"/>
                 <w:bCs/>
                 <w:sz w:val="24"/>
                 <w:szCs w:val="24"/>
@@ -8072,7 +7898,7 @@
               <w:spacing w:line="360" w:lineRule="auto"/>
               <w:jc w:val="left"/>
               <w:rPr>
-                <w:rFonts w:ascii="仿宋" w:eastAsia="仿宋" w:hAnsi="仿宋" w:cs="仿宋" w:hint="eastAsia"/>
+                <w:rFonts w:ascii="仿宋" w:eastAsia="仿宋" w:hAnsi="仿宋" w:cs="仿宋"/>
                 <w:bCs/>
                 <w:sz w:val="24"/>
                 <w:szCs w:val="24"/>
@@ -8229,7 +8055,6 @@
       <w:tblPr>
         <w:tblStyle w:val="aa"/>
         <w:tblW w:w="0" w:type="auto"/>
-        <w:tblInd w:w="0" w:type="dxa"/>
         <w:tblLook w:val="04A0" w:firstRow="1" w:lastRow="0" w:firstColumn="1" w:lastColumn="0" w:noHBand="0" w:noVBand="1"/>
       </w:tblPr>
       <w:tblGrid>
@@ -8246,7 +8071,7 @@
               <w:spacing w:line="360" w:lineRule="auto"/>
               <w:jc w:val="left"/>
               <w:rPr>
-                <w:rFonts w:ascii="仿宋" w:eastAsia="仿宋" w:hAnsi="仿宋" w:cs="仿宋" w:hint="eastAsia"/>
+                <w:rFonts w:ascii="仿宋" w:eastAsia="仿宋" w:hAnsi="仿宋" w:cs="仿宋"/>
                 <w:bCs/>
                 <w:sz w:val="24"/>
                 <w:szCs w:val="24"/>
@@ -8283,7 +8108,7 @@
               <w:spacing w:line="360" w:lineRule="auto"/>
               <w:jc w:val="left"/>
               <w:rPr>
-                <w:rFonts w:ascii="仿宋" w:eastAsia="仿宋" w:hAnsi="仿宋" w:cs="仿宋" w:hint="eastAsia"/>
+                <w:rFonts w:ascii="仿宋" w:eastAsia="仿宋" w:hAnsi="仿宋" w:cs="仿宋"/>
                 <w:bCs/>
                 <w:sz w:val="24"/>
                 <w:szCs w:val="24"/>
@@ -8311,7 +8136,7 @@
               <w:spacing w:line="360" w:lineRule="auto"/>
               <w:jc w:val="left"/>
               <w:rPr>
-                <w:rFonts w:ascii="仿宋" w:eastAsia="仿宋" w:hAnsi="仿宋" w:cs="仿宋" w:hint="eastAsia"/>
+                <w:rFonts w:ascii="仿宋" w:eastAsia="仿宋" w:hAnsi="仿宋" w:cs="仿宋"/>
                 <w:bCs/>
                 <w:sz w:val="24"/>
                 <w:szCs w:val="24"/>
@@ -8348,7 +8173,7 @@
               <w:spacing w:line="360" w:lineRule="auto"/>
               <w:jc w:val="left"/>
               <w:rPr>
-                <w:rFonts w:ascii="仿宋" w:eastAsia="仿宋" w:hAnsi="仿宋" w:cs="仿宋" w:hint="eastAsia"/>
+                <w:rFonts w:ascii="仿宋" w:eastAsia="仿宋" w:hAnsi="仿宋" w:cs="仿宋"/>
                 <w:bCs/>
                 <w:sz w:val="24"/>
                 <w:szCs w:val="24"/>
@@ -8376,7 +8201,7 @@
               <w:spacing w:line="360" w:lineRule="auto"/>
               <w:jc w:val="left"/>
               <w:rPr>
-                <w:rFonts w:ascii="仿宋" w:eastAsia="仿宋" w:hAnsi="仿宋" w:cs="仿宋" w:hint="eastAsia"/>
+                <w:rFonts w:ascii="仿宋" w:eastAsia="仿宋" w:hAnsi="仿宋" w:cs="仿宋"/>
                 <w:bCs/>
                 <w:sz w:val="24"/>
                 <w:szCs w:val="24"/>
@@ -8413,7 +8238,7 @@
               <w:spacing w:line="360" w:lineRule="auto"/>
               <w:jc w:val="left"/>
               <w:rPr>
-                <w:rFonts w:ascii="仿宋" w:eastAsia="仿宋" w:hAnsi="仿宋" w:cs="仿宋" w:hint="eastAsia"/>
+                <w:rFonts w:ascii="仿宋" w:eastAsia="仿宋" w:hAnsi="仿宋" w:cs="仿宋"/>
                 <w:bCs/>
                 <w:sz w:val="24"/>
                 <w:szCs w:val="24"/>
@@ -8441,7 +8266,7 @@
               <w:spacing w:line="360" w:lineRule="auto"/>
               <w:jc w:val="left"/>
               <w:rPr>
-                <w:rFonts w:ascii="仿宋" w:eastAsia="仿宋" w:hAnsi="仿宋" w:cs="仿宋" w:hint="eastAsia"/>
+                <w:rFonts w:ascii="仿宋" w:eastAsia="仿宋" w:hAnsi="仿宋" w:cs="仿宋"/>
                 <w:bCs/>
                 <w:sz w:val="24"/>
                 <w:szCs w:val="24"/>
@@ -8467,7 +8292,7 @@
               <w:spacing w:line="360" w:lineRule="auto"/>
               <w:jc w:val="left"/>
               <w:rPr>
-                <w:rFonts w:ascii="仿宋" w:eastAsia="仿宋" w:hAnsi="仿宋" w:cs="仿宋" w:hint="eastAsia"/>
+                <w:rFonts w:ascii="仿宋" w:eastAsia="仿宋" w:hAnsi="仿宋" w:cs="仿宋"/>
                 <w:bCs/>
                 <w:sz w:val="24"/>
                 <w:szCs w:val="24"/>
@@ -8531,7 +8356,7 @@
               <w:spacing w:line="360" w:lineRule="auto"/>
               <w:jc w:val="left"/>
               <w:rPr>
-                <w:rFonts w:ascii="仿宋" w:eastAsia="仿宋" w:hAnsi="仿宋" w:cs="仿宋" w:hint="eastAsia"/>
+                <w:rFonts w:ascii="仿宋" w:eastAsia="仿宋" w:hAnsi="仿宋" w:cs="仿宋"/>
                 <w:bCs/>
                 <w:sz w:val="24"/>
                 <w:szCs w:val="24"/>
@@ -8557,7 +8382,7 @@
               <w:spacing w:line="360" w:lineRule="auto"/>
               <w:jc w:val="left"/>
               <w:rPr>
-                <w:rFonts w:ascii="仿宋" w:eastAsia="仿宋" w:hAnsi="仿宋" w:cs="仿宋" w:hint="eastAsia"/>
+                <w:rFonts w:ascii="仿宋" w:eastAsia="仿宋" w:hAnsi="仿宋" w:cs="仿宋"/>
                 <w:bCs/>
                 <w:sz w:val="24"/>
                 <w:szCs w:val="24"/>
@@ -8716,7 +8541,7 @@
               <w:spacing w:line="360" w:lineRule="auto"/>
               <w:jc w:val="left"/>
               <w:rPr>
-                <w:rFonts w:ascii="仿宋" w:eastAsia="仿宋" w:hAnsi="仿宋" w:cs="仿宋" w:hint="eastAsia"/>
+                <w:rFonts w:ascii="仿宋" w:eastAsia="仿宋" w:hAnsi="仿宋" w:cs="仿宋"/>
                 <w:bCs/>
                 <w:sz w:val="24"/>
                 <w:szCs w:val="24"/>
@@ -8801,7 +8626,7 @@
               <w:spacing w:line="360" w:lineRule="auto"/>
               <w:jc w:val="left"/>
               <w:rPr>
-                <w:rFonts w:ascii="仿宋" w:eastAsia="仿宋" w:hAnsi="仿宋" w:cs="仿宋" w:hint="eastAsia"/>
+                <w:rFonts w:ascii="仿宋" w:eastAsia="仿宋" w:hAnsi="仿宋" w:cs="仿宋"/>
                 <w:bCs/>
                 <w:sz w:val="24"/>
                 <w:szCs w:val="24"/>
@@ -8924,7 +8749,7 @@
               <w:spacing w:line="360" w:lineRule="auto"/>
               <w:jc w:val="left"/>
               <w:rPr>
-                <w:rFonts w:ascii="仿宋" w:eastAsia="仿宋" w:hAnsi="仿宋" w:cs="仿宋" w:hint="eastAsia"/>
+                <w:rFonts w:ascii="仿宋" w:eastAsia="仿宋" w:hAnsi="仿宋" w:cs="仿宋"/>
                 <w:bCs/>
                 <w:sz w:val="24"/>
                 <w:szCs w:val="24"/>
@@ -9045,30 +8870,20 @@
               <w:spacing w:line="360" w:lineRule="auto"/>
               <w:jc w:val="left"/>
               <w:rPr>
-                <w:rFonts w:ascii="仿宋" w:eastAsia="仿宋" w:hAnsi="仿宋" w:cs="仿宋" w:hint="eastAsia"/>
-                <w:bCs/>
-                <w:sz w:val="24"/>
-                <w:szCs w:val="24"/>
-              </w:rPr>
-            </w:pPr>
-            <w:r>
-              <w:rPr>
-                <w:rFonts w:ascii="仿宋" w:eastAsia="仿宋" w:hAnsi="仿宋" w:cs="仿宋" w:hint="eastAsia"/>
-                <w:bCs/>
-                <w:sz w:val="24"/>
-                <w:szCs w:val="24"/>
-              </w:rPr>
-              <w:t>未知的错误，你可以把你的错误通过issue或邮件告诉我，我会帮你解决</w:t>
-            </w:r>
-            <w:r>
-              <w:rPr>
-                <w:rFonts w:ascii="仿宋" w:eastAsia="仿宋" w:hAnsi="仿宋" w:cs="仿宋" w:hint="eastAsia"/>
-                <w:bCs/>
-                <w:sz w:val="24"/>
-                <w:szCs w:val="24"/>
-              </w:rPr>
-              <w:lastRenderedPageBreak/>
-              <w:t>问题。</w:t>
+                <w:rFonts w:ascii="仿宋" w:eastAsia="仿宋" w:hAnsi="仿宋" w:cs="仿宋"/>
+                <w:bCs/>
+                <w:sz w:val="24"/>
+                <w:szCs w:val="24"/>
+              </w:rPr>
+            </w:pPr>
+            <w:r>
+              <w:rPr>
+                <w:rFonts w:ascii="仿宋" w:eastAsia="仿宋" w:hAnsi="仿宋" w:cs="仿宋" w:hint="eastAsia"/>
+                <w:bCs/>
+                <w:sz w:val="24"/>
+                <w:szCs w:val="24"/>
+              </w:rPr>
+              <w:t>未知的错误，你可以把你的错误通过issue或邮件告诉我，我会帮你解决问题。</w:t>
             </w:r>
           </w:p>
         </w:tc>
@@ -9079,7 +8894,7 @@
         <w:spacing w:line="360" w:lineRule="auto"/>
         <w:jc w:val="left"/>
         <w:rPr>
-          <w:rFonts w:ascii="仿宋" w:eastAsia="仿宋" w:hAnsi="仿宋" w:cs="仿宋" w:hint="eastAsia"/>
+          <w:rFonts w:ascii="仿宋" w:eastAsia="仿宋" w:hAnsi="仿宋" w:cs="仿宋"/>
           <w:bCs/>
           <w:sz w:val="24"/>
           <w:szCs w:val="24"/>
@@ -9091,7 +8906,7 @@
         <w:spacing w:line="360" w:lineRule="auto"/>
         <w:jc w:val="left"/>
         <w:rPr>
-          <w:rFonts w:ascii="仿宋" w:eastAsia="仿宋" w:hAnsi="仿宋" w:cs="仿宋" w:hint="eastAsia"/>
+          <w:rFonts w:ascii="仿宋" w:eastAsia="仿宋" w:hAnsi="仿宋" w:cs="仿宋"/>
           <w:bCs/>
           <w:sz w:val="24"/>
           <w:szCs w:val="24"/>
@@ -9340,7 +9155,7 @@
                     </pic:cNvPicPr>
                   </pic:nvPicPr>
                   <pic:blipFill>
-                    <a:blip r:embed="rId12">
+                    <a:blip r:embed="rId10">
                       <a:extLst>
                         <a:ext uri="{28A0092B-C50C-407E-A947-70E740481C1C}">
                           <a14:useLocalDpi xmlns:a14="http://schemas.microsoft.com/office/drawing/2010/main" val="0"/>
@@ -9376,7 +9191,7 @@
       <w:pPr>
         <w:spacing w:line="360" w:lineRule="auto"/>
         <w:rPr>
-          <w:rFonts w:ascii="仿宋" w:eastAsia="仿宋" w:hAnsi="仿宋" w:cs="仿宋" w:hint="eastAsia"/>
+          <w:rFonts w:ascii="仿宋" w:eastAsia="仿宋" w:hAnsi="仿宋" w:cs="仿宋"/>
           <w:bCs/>
           <w:sz w:val="24"/>
           <w:szCs w:val="24"/>
@@ -9422,7 +9237,7 @@
                     </pic:cNvPicPr>
                   </pic:nvPicPr>
                   <pic:blipFill>
-                    <a:blip r:embed="rId13">
+                    <a:blip r:embed="rId11">
                       <a:extLst>
                         <a:ext uri="{28A0092B-C50C-407E-A947-70E740481C1C}">
                           <a14:useLocalDpi xmlns:a14="http://schemas.microsoft.com/office/drawing/2010/main" val="0"/>
@@ -9458,7 +9273,6 @@
       <w:pPr>
         <w:spacing w:line="360" w:lineRule="auto"/>
         <w:rPr>
-          <w:rFonts w:hint="eastAsia"/>
           <w:noProof/>
         </w:rPr>
       </w:pPr>
@@ -9525,7 +9339,7 @@
                     </pic:cNvPicPr>
                   </pic:nvPicPr>
                   <pic:blipFill>
-                    <a:blip r:embed="rId14">
+                    <a:blip r:embed="rId12">
                       <a:extLst>
                         <a:ext uri="{28A0092B-C50C-407E-A947-70E740481C1C}">
                           <a14:useLocalDpi xmlns:a14="http://schemas.microsoft.com/office/drawing/2010/main" val="0"/>
@@ -9563,7 +9377,7 @@
         <w:ind w:firstLine="420"/>
         <w:jc w:val="left"/>
         <w:rPr>
-          <w:rFonts w:ascii="仿宋" w:eastAsia="仿宋" w:hAnsi="仿宋" w:cs="仿宋" w:hint="eastAsia"/>
+          <w:rFonts w:ascii="仿宋" w:eastAsia="仿宋" w:hAnsi="仿宋" w:cs="仿宋"/>
           <w:bCs/>
           <w:sz w:val="24"/>
           <w:szCs w:val="24"/>
@@ -9591,7 +9405,7 @@
                     </pic:cNvPicPr>
                   </pic:nvPicPr>
                   <pic:blipFill>
-                    <a:blip r:embed="rId15">
+                    <a:blip r:embed="rId13">
                       <a:extLst>
                         <a:ext uri="{28A0092B-C50C-407E-A947-70E740481C1C}">
                           <a14:useLocalDpi xmlns:a14="http://schemas.microsoft.com/office/drawing/2010/main" val="0"/>
@@ -9750,19 +9564,7 @@
         <w:rPr>
           <w:rFonts w:ascii="仿宋" w:eastAsia="仿宋" w:hAnsi="仿宋" w:cs="仿宋" w:hint="eastAsia"/>
         </w:rPr>
-        <w:t>第</w:t>
-      </w:r>
-      <w:r>
-        <w:rPr>
-          <w:rFonts w:ascii="仿宋" w:eastAsia="仿宋" w:hAnsi="仿宋" w:cs="仿宋" w:hint="eastAsia"/>
-        </w:rPr>
-        <w:t>五</w:t>
-      </w:r>
-      <w:r>
-        <w:rPr>
-          <w:rFonts w:ascii="仿宋" w:eastAsia="仿宋" w:hAnsi="仿宋" w:cs="仿宋" w:hint="eastAsia"/>
-        </w:rPr>
-        <w:t>节：</w:t>
+        <w:t>第五节：</w:t>
       </w:r>
       <w:r>
         <w:rPr>
@@ -9960,7 +9762,7 @@
         <w:ind w:firstLine="420"/>
         <w:jc w:val="left"/>
         <w:rPr>
-          <w:rFonts w:ascii="仿宋" w:eastAsia="仿宋" w:hAnsi="仿宋" w:cs="仿宋" w:hint="eastAsia"/>
+          <w:rFonts w:ascii="仿宋" w:eastAsia="仿宋" w:hAnsi="仿宋" w:cs="仿宋"/>
           <w:bCs/>
           <w:sz w:val="24"/>
           <w:szCs w:val="24"/>
@@ -10040,6 +9842,9 @@
             </m:e>
           </m:d>
           <m:r>
+            <m:rPr>
+              <m:sty m:val="p"/>
+            </m:rPr>
             <w:rPr>
               <w:rFonts w:ascii="Cambria Math" w:eastAsia="仿宋" w:hAnsi="Cambria Math" w:cs="仿宋"/>
               <w:sz w:val="24"/>
@@ -10058,6 +9863,9 @@
             <m:t>y=Y+4800-a</m:t>
           </m:r>
           <m:r>
+            <m:rPr>
+              <m:sty m:val="p"/>
+            </m:rPr>
             <w:rPr>
               <w:rFonts w:ascii="Cambria Math" w:eastAsia="仿宋" w:hAnsi="Cambria Math" w:cs="仿宋"/>
               <w:sz w:val="24"/>
@@ -10076,6 +9884,9 @@
             <m:t>m=M+12*a-3</m:t>
           </m:r>
           <m:r>
+            <m:rPr>
+              <m:sty m:val="p"/>
+            </m:rPr>
             <w:rPr>
               <w:rFonts w:ascii="Cambria Math" w:eastAsia="仿宋" w:hAnsi="Cambria Math" w:cs="仿宋"/>
               <w:sz w:val="24"/>
@@ -10334,7 +10145,7 @@
         <w:ind w:firstLine="420"/>
         <w:jc w:val="left"/>
         <w:rPr>
-          <w:rFonts w:ascii="仿宋" w:eastAsia="仿宋" w:hAnsi="仿宋" w:cs="仿宋" w:hint="eastAsia"/>
+          <w:rFonts w:ascii="仿宋" w:eastAsia="仿宋" w:hAnsi="仿宋" w:cs="仿宋"/>
           <w:bCs/>
           <w:sz w:val="24"/>
           <w:szCs w:val="24"/>
@@ -10608,16 +10419,7 @@
           <w:sz w:val="24"/>
           <w:szCs w:val="24"/>
         </w:rPr>
-        <w:t>cmp</w:t>
-      </w:r>
-      <w:r>
-        <w:rPr>
-          <w:rFonts w:ascii="仿宋" w:eastAsia="仿宋" w:hAnsi="仿宋" w:cs="仿宋"/>
-          <w:bCs/>
-          <w:sz w:val="24"/>
-          <w:szCs w:val="24"/>
-        </w:rPr>
-        <w:t>.</w:t>
+        <w:t>cmp.</w:t>
       </w:r>
       <w:r>
         <w:rPr>
@@ -10682,16 +10484,7 @@
           <w:sz w:val="24"/>
           <w:szCs w:val="24"/>
         </w:rPr>
-        <w:t>cmp</w:t>
-      </w:r>
-      <w:r>
-        <w:rPr>
-          <w:rFonts w:ascii="仿宋" w:eastAsia="仿宋" w:hAnsi="仿宋" w:cs="仿宋"/>
-          <w:bCs/>
-          <w:sz w:val="24"/>
-          <w:szCs w:val="24"/>
-        </w:rPr>
-        <w:t>.cpp</w:t>
+        <w:t>cmp.cpp</w:t>
       </w:r>
       <w:r>
         <w:rPr>
@@ -10776,16 +10569,7 @@
           <w:sz w:val="24"/>
           <w:szCs w:val="24"/>
         </w:rPr>
-        <w:t>cmp</w:t>
-      </w:r>
-      <w:r>
-        <w:rPr>
-          <w:rFonts w:ascii="仿宋" w:eastAsia="仿宋" w:hAnsi="仿宋" w:cs="仿宋"/>
-          <w:bCs/>
-          <w:sz w:val="24"/>
-          <w:szCs w:val="24"/>
-        </w:rPr>
-        <w:t>.exe</w:t>
+        <w:t>cmp.exe</w:t>
       </w:r>
       <w:r>
         <w:rPr>
@@ -11090,7 +10874,16 @@
           <w:sz w:val="24"/>
           <w:szCs w:val="24"/>
         </w:rPr>
-        <w:t>cmp</w:t>
+        <w:t>cmp.exe</w:t>
+      </w:r>
+      <w:r>
+        <w:rPr>
+          <w:rFonts w:ascii="仿宋" w:eastAsia="仿宋" w:hAnsi="仿宋" w:cs="仿宋" w:hint="eastAsia"/>
+          <w:bCs/>
+          <w:sz w:val="24"/>
+          <w:szCs w:val="24"/>
+        </w:rPr>
+        <w:t>（注意：切换历表时需要重新生成cmp</w:t>
       </w:r>
       <w:r>
         <w:rPr>
@@ -11108,54 +10901,7 @@
           <w:sz w:val="24"/>
           <w:szCs w:val="24"/>
         </w:rPr>
-        <w:t>（注</w:t>
-      </w:r>
-      <w:bookmarkStart w:id="0" w:name="_GoBack"/>
-      <w:bookmarkEnd w:id="0"/>
-      <w:r>
-        <w:rPr>
-          <w:rFonts w:ascii="仿宋" w:eastAsia="仿宋" w:hAnsi="仿宋" w:cs="仿宋" w:hint="eastAsia"/>
-          <w:bCs/>
-          <w:sz w:val="24"/>
-          <w:szCs w:val="24"/>
-        </w:rPr>
-        <w:t>意：切换历表时需要重新生成</w:t>
-      </w:r>
-      <w:r>
-        <w:rPr>
-          <w:rFonts w:ascii="仿宋" w:eastAsia="仿宋" w:hAnsi="仿宋" w:cs="仿宋" w:hint="eastAsia"/>
-          <w:bCs/>
-          <w:sz w:val="24"/>
-          <w:szCs w:val="24"/>
-        </w:rPr>
-        <w:t>cmp</w:t>
-      </w:r>
-      <w:r>
-        <w:rPr>
-          <w:rFonts w:ascii="仿宋" w:eastAsia="仿宋" w:hAnsi="仿宋" w:cs="仿宋"/>
-          <w:bCs/>
-          <w:sz w:val="24"/>
-          <w:szCs w:val="24"/>
-        </w:rPr>
-        <w:t>.exe</w:t>
-      </w:r>
-      <w:r>
-        <w:rPr>
-          <w:rFonts w:ascii="仿宋" w:eastAsia="仿宋" w:hAnsi="仿宋" w:cs="仿宋" w:hint="eastAsia"/>
-          <w:bCs/>
-          <w:sz w:val="24"/>
-          <w:szCs w:val="24"/>
-        </w:rPr>
-        <w:t>）</w:t>
-      </w:r>
-      <w:r>
-        <w:rPr>
-          <w:rFonts w:ascii="仿宋" w:eastAsia="仿宋" w:hAnsi="仿宋" w:cs="仿宋" w:hint="eastAsia"/>
-          <w:bCs/>
-          <w:sz w:val="24"/>
-          <w:szCs w:val="24"/>
-        </w:rPr>
-        <w:t>。执行cmp</w:t>
+        <w:t>）。执行cmp</w:t>
       </w:r>
       <w:r>
         <w:rPr>
@@ -11225,7 +10971,6 @@
       <w:tblPr>
         <w:tblStyle w:val="aa"/>
         <w:tblW w:w="0" w:type="auto"/>
-        <w:tblInd w:w="0" w:type="dxa"/>
         <w:tblLook w:val="04A0" w:firstRow="1" w:lastRow="0" w:firstColumn="1" w:lastColumn="0" w:noHBand="0" w:noVBand="1"/>
       </w:tblPr>
       <w:tblGrid>
@@ -11244,7 +10989,7 @@
               <w:spacing w:line="360" w:lineRule="auto"/>
               <w:jc w:val="left"/>
               <w:rPr>
-                <w:rFonts w:ascii="仿宋" w:eastAsia="仿宋" w:hAnsi="仿宋" w:cs="仿宋" w:hint="eastAsia"/>
+                <w:rFonts w:ascii="仿宋" w:eastAsia="仿宋" w:hAnsi="仿宋" w:cs="仿宋"/>
                 <w:bCs/>
                 <w:sz w:val="24"/>
                 <w:szCs w:val="24"/>
@@ -11261,7 +11006,7 @@
               <w:spacing w:line="360" w:lineRule="auto"/>
               <w:jc w:val="left"/>
               <w:rPr>
-                <w:rFonts w:ascii="仿宋" w:eastAsia="仿宋" w:hAnsi="仿宋" w:cs="仿宋" w:hint="eastAsia"/>
+                <w:rFonts w:ascii="仿宋" w:eastAsia="仿宋" w:hAnsi="仿宋" w:cs="仿宋"/>
                 <w:bCs/>
                 <w:sz w:val="24"/>
                 <w:szCs w:val="24"/>
@@ -11296,7 +11041,7 @@
               <w:spacing w:line="360" w:lineRule="auto"/>
               <w:jc w:val="left"/>
               <w:rPr>
-                <w:rFonts w:ascii="仿宋" w:eastAsia="仿宋" w:hAnsi="仿宋" w:cs="仿宋" w:hint="eastAsia"/>
+                <w:rFonts w:ascii="仿宋" w:eastAsia="仿宋" w:hAnsi="仿宋" w:cs="仿宋"/>
                 <w:bCs/>
                 <w:sz w:val="24"/>
                 <w:szCs w:val="24"/>
@@ -11331,7 +11076,7 @@
               <w:spacing w:line="360" w:lineRule="auto"/>
               <w:jc w:val="left"/>
               <w:rPr>
-                <w:rFonts w:ascii="仿宋" w:eastAsia="仿宋" w:hAnsi="仿宋" w:cs="仿宋" w:hint="eastAsia"/>
+                <w:rFonts w:ascii="仿宋" w:eastAsia="仿宋" w:hAnsi="仿宋" w:cs="仿宋"/>
                 <w:bCs/>
                 <w:sz w:val="24"/>
                 <w:szCs w:val="24"/>
@@ -11368,7 +11113,7 @@
               <w:spacing w:line="360" w:lineRule="auto"/>
               <w:jc w:val="left"/>
               <w:rPr>
-                <w:rFonts w:ascii="仿宋" w:eastAsia="仿宋" w:hAnsi="仿宋" w:cs="仿宋" w:hint="eastAsia"/>
+                <w:rFonts w:ascii="仿宋" w:eastAsia="仿宋" w:hAnsi="仿宋" w:cs="仿宋"/>
                 <w:bCs/>
                 <w:sz w:val="24"/>
                 <w:szCs w:val="24"/>
@@ -11403,7 +11148,7 @@
               <w:spacing w:line="360" w:lineRule="auto"/>
               <w:jc w:val="left"/>
               <w:rPr>
-                <w:rFonts w:ascii="仿宋" w:eastAsia="仿宋" w:hAnsi="仿宋" w:cs="仿宋" w:hint="eastAsia"/>
+                <w:rFonts w:ascii="仿宋" w:eastAsia="仿宋" w:hAnsi="仿宋" w:cs="仿宋"/>
                 <w:bCs/>
                 <w:sz w:val="24"/>
                 <w:szCs w:val="24"/>
@@ -11429,7 +11174,7 @@
               <w:spacing w:line="360" w:lineRule="auto"/>
               <w:jc w:val="left"/>
               <w:rPr>
-                <w:rFonts w:ascii="仿宋" w:eastAsia="仿宋" w:hAnsi="仿宋" w:cs="仿宋" w:hint="eastAsia"/>
+                <w:rFonts w:ascii="仿宋" w:eastAsia="仿宋" w:hAnsi="仿宋" w:cs="仿宋"/>
                 <w:bCs/>
                 <w:sz w:val="24"/>
                 <w:szCs w:val="24"/>
@@ -11446,7 +11191,7 @@
               <w:spacing w:line="360" w:lineRule="auto"/>
               <w:jc w:val="left"/>
               <w:rPr>
-                <w:rFonts w:ascii="仿宋" w:eastAsia="仿宋" w:hAnsi="仿宋" w:cs="仿宋" w:hint="eastAsia"/>
+                <w:rFonts w:ascii="仿宋" w:eastAsia="仿宋" w:hAnsi="仿宋" w:cs="仿宋"/>
                 <w:bCs/>
                 <w:sz w:val="24"/>
                 <w:szCs w:val="24"/>
@@ -11465,7 +11210,7 @@
               <w:spacing w:line="360" w:lineRule="auto"/>
               <w:jc w:val="left"/>
               <w:rPr>
-                <w:rFonts w:ascii="仿宋" w:eastAsia="仿宋" w:hAnsi="仿宋" w:cs="仿宋" w:hint="eastAsia"/>
+                <w:rFonts w:ascii="仿宋" w:eastAsia="仿宋" w:hAnsi="仿宋" w:cs="仿宋"/>
                 <w:bCs/>
                 <w:sz w:val="24"/>
                 <w:szCs w:val="24"/>
@@ -11500,7 +11245,7 @@
               <w:spacing w:line="360" w:lineRule="auto"/>
               <w:jc w:val="left"/>
               <w:rPr>
-                <w:rFonts w:ascii="仿宋" w:eastAsia="仿宋" w:hAnsi="仿宋" w:cs="仿宋" w:hint="eastAsia"/>
+                <w:rFonts w:ascii="仿宋" w:eastAsia="仿宋" w:hAnsi="仿宋" w:cs="仿宋"/>
                 <w:bCs/>
                 <w:sz w:val="24"/>
                 <w:szCs w:val="24"/>
@@ -11517,7 +11262,7 @@
               <w:spacing w:line="360" w:lineRule="auto"/>
               <w:jc w:val="left"/>
               <w:rPr>
-                <w:rFonts w:ascii="仿宋" w:eastAsia="仿宋" w:hAnsi="仿宋" w:cs="仿宋" w:hint="eastAsia"/>
+                <w:rFonts w:ascii="仿宋" w:eastAsia="仿宋" w:hAnsi="仿宋" w:cs="仿宋"/>
                 <w:bCs/>
                 <w:sz w:val="24"/>
                 <w:szCs w:val="24"/>
@@ -11543,7 +11288,7 @@
               <w:spacing w:line="360" w:lineRule="auto"/>
               <w:jc w:val="left"/>
               <w:rPr>
-                <w:rFonts w:ascii="仿宋" w:eastAsia="仿宋" w:hAnsi="仿宋" w:cs="仿宋" w:hint="eastAsia"/>
+                <w:rFonts w:ascii="仿宋" w:eastAsia="仿宋" w:hAnsi="仿宋" w:cs="仿宋"/>
                 <w:bCs/>
                 <w:sz w:val="24"/>
                 <w:szCs w:val="24"/>
@@ -11562,7 +11307,7 @@
               <w:spacing w:line="360" w:lineRule="auto"/>
               <w:jc w:val="left"/>
               <w:rPr>
-                <w:rFonts w:ascii="仿宋" w:eastAsia="仿宋" w:hAnsi="仿宋" w:cs="仿宋" w:hint="eastAsia"/>
+                <w:rFonts w:ascii="仿宋" w:eastAsia="仿宋" w:hAnsi="仿宋" w:cs="仿宋"/>
                 <w:bCs/>
                 <w:sz w:val="24"/>
                 <w:szCs w:val="24"/>
@@ -11597,7 +11342,7 @@
               <w:spacing w:line="360" w:lineRule="auto"/>
               <w:jc w:val="left"/>
               <w:rPr>
-                <w:rFonts w:ascii="仿宋" w:eastAsia="仿宋" w:hAnsi="仿宋" w:cs="仿宋" w:hint="eastAsia"/>
+                <w:rFonts w:ascii="仿宋" w:eastAsia="仿宋" w:hAnsi="仿宋" w:cs="仿宋"/>
                 <w:bCs/>
                 <w:sz w:val="24"/>
                 <w:szCs w:val="24"/>
@@ -11614,7 +11359,7 @@
               <w:spacing w:line="360" w:lineRule="auto"/>
               <w:jc w:val="left"/>
               <w:rPr>
-                <w:rFonts w:ascii="仿宋" w:eastAsia="仿宋" w:hAnsi="仿宋" w:cs="仿宋" w:hint="eastAsia"/>
+                <w:rFonts w:ascii="仿宋" w:eastAsia="仿宋" w:hAnsi="仿宋" w:cs="仿宋"/>
                 <w:bCs/>
                 <w:sz w:val="24"/>
                 <w:szCs w:val="24"/>
@@ -11631,7 +11376,7 @@
               <w:spacing w:line="360" w:lineRule="auto"/>
               <w:jc w:val="left"/>
               <w:rPr>
-                <w:rFonts w:ascii="仿宋" w:eastAsia="仿宋" w:hAnsi="仿宋" w:cs="仿宋" w:hint="eastAsia"/>
+                <w:rFonts w:ascii="仿宋" w:eastAsia="仿宋" w:hAnsi="仿宋" w:cs="仿宋"/>
                 <w:bCs/>
                 <w:sz w:val="24"/>
                 <w:szCs w:val="24"/>
@@ -11656,7 +11401,7 @@
         <w:ind w:firstLine="420"/>
         <w:jc w:val="left"/>
         <w:rPr>
-          <w:rFonts w:ascii="仿宋" w:eastAsia="仿宋" w:hAnsi="仿宋" w:cs="仿宋" w:hint="eastAsia"/>
+          <w:rFonts w:ascii="仿宋" w:eastAsia="仿宋" w:hAnsi="仿宋" w:cs="仿宋"/>
           <w:bCs/>
           <w:sz w:val="24"/>
           <w:szCs w:val="24"/>
@@ -12097,7 +11842,6 @@
           <w:sz w:val="24"/>
           <w:szCs w:val="24"/>
         </w:rPr>
-        <w:lastRenderedPageBreak/>
         <w:t>应该满足</w:t>
       </w:r>
     </w:p>
@@ -12392,7 +12136,7 @@
         <w:ind w:firstLine="420"/>
         <w:jc w:val="left"/>
         <w:rPr>
-          <w:rFonts w:ascii="仿宋" w:eastAsia="仿宋" w:hAnsi="仿宋" w:cs="仿宋" w:hint="eastAsia"/>
+          <w:rFonts w:ascii="仿宋" w:eastAsia="仿宋" w:hAnsi="仿宋" w:cs="仿宋"/>
           <w:bCs/>
           <w:sz w:val="24"/>
           <w:szCs w:val="24"/>
@@ -12405,16 +12149,7 @@
           <w:sz w:val="24"/>
           <w:szCs w:val="24"/>
         </w:rPr>
-        <w:t>我们利用这一点来用三个历表预测日食。</w:t>
-      </w:r>
-      <w:r>
-        <w:rPr>
-          <w:rFonts w:ascii="仿宋" w:eastAsia="仿宋" w:hAnsi="仿宋" w:cs="仿宋" w:hint="eastAsia"/>
-          <w:bCs/>
-          <w:sz w:val="24"/>
-          <w:szCs w:val="24"/>
-        </w:rPr>
-        <w:t>在2</w:t>
+        <w:t>我们利用这一点来用三个历表预测日食。在2</w:t>
       </w:r>
       <w:r>
         <w:rPr>
@@ -13120,25 +12855,7 @@
           <w:sz w:val="24"/>
           <w:szCs w:val="24"/>
         </w:rPr>
-        <w:t>（</w:t>
-      </w:r>
-      <w:r>
-        <w:rPr>
-          <w:rFonts w:ascii="仿宋" w:eastAsia="仿宋" w:hAnsi="仿宋" w:cs="仿宋" w:hint="eastAsia"/>
-          <w:bCs/>
-          <w:sz w:val="24"/>
-          <w:szCs w:val="24"/>
-        </w:rPr>
-        <w:t>即</w:t>
-      </w:r>
-      <w:r>
-        <w:rPr>
-          <w:rFonts w:ascii="仿宋" w:eastAsia="仿宋" w:hAnsi="仿宋" w:cs="仿宋" w:hint="eastAsia"/>
-          <w:bCs/>
-          <w:sz w:val="24"/>
-          <w:szCs w:val="24"/>
-        </w:rPr>
-        <w:t>将上一步的</w:t>
+        <w:t>（即将上一步的</w:t>
       </w:r>
       <w:proofErr w:type="spellStart"/>
       <w:r>
@@ -13291,7 +13008,6 @@
       <w:tblPr>
         <w:tblStyle w:val="aa"/>
         <w:tblW w:w="0" w:type="auto"/>
-        <w:tblInd w:w="0" w:type="dxa"/>
         <w:tblLook w:val="04A0" w:firstRow="1" w:lastRow="0" w:firstColumn="1" w:lastColumn="0" w:noHBand="0" w:noVBand="1"/>
       </w:tblPr>
       <w:tblGrid>
@@ -13312,7 +13028,7 @@
               <w:spacing w:line="360" w:lineRule="auto"/>
               <w:jc w:val="left"/>
               <w:rPr>
-                <w:rFonts w:ascii="仿宋" w:eastAsia="仿宋" w:hAnsi="仿宋" w:cs="仿宋" w:hint="eastAsia"/>
+                <w:rFonts w:ascii="仿宋" w:eastAsia="仿宋" w:hAnsi="仿宋" w:cs="仿宋"/>
                 <w:bCs/>
                 <w:sz w:val="24"/>
                 <w:szCs w:val="24"/>
@@ -13338,7 +13054,7 @@
               <w:spacing w:line="360" w:lineRule="auto"/>
               <w:jc w:val="left"/>
               <w:rPr>
-                <w:rFonts w:ascii="仿宋" w:eastAsia="仿宋" w:hAnsi="仿宋" w:cs="仿宋" w:hint="eastAsia"/>
+                <w:rFonts w:ascii="仿宋" w:eastAsia="仿宋" w:hAnsi="仿宋" w:cs="仿宋"/>
                 <w:bCs/>
                 <w:sz w:val="24"/>
                 <w:szCs w:val="24"/>
@@ -13373,7 +13089,7 @@
               <w:spacing w:line="360" w:lineRule="auto"/>
               <w:jc w:val="left"/>
               <w:rPr>
-                <w:rFonts w:ascii="仿宋" w:eastAsia="仿宋" w:hAnsi="仿宋" w:cs="仿宋" w:hint="eastAsia"/>
+                <w:rFonts w:ascii="仿宋" w:eastAsia="仿宋" w:hAnsi="仿宋" w:cs="仿宋"/>
                 <w:bCs/>
                 <w:sz w:val="24"/>
                 <w:szCs w:val="24"/>
@@ -13408,7 +13124,7 @@
               <w:spacing w:line="360" w:lineRule="auto"/>
               <w:jc w:val="left"/>
               <w:rPr>
-                <w:rFonts w:ascii="仿宋" w:eastAsia="仿宋" w:hAnsi="仿宋" w:cs="仿宋" w:hint="eastAsia"/>
+                <w:rFonts w:ascii="仿宋" w:eastAsia="仿宋" w:hAnsi="仿宋" w:cs="仿宋"/>
                 <w:bCs/>
                 <w:sz w:val="24"/>
                 <w:szCs w:val="24"/>
@@ -13437,7 +13153,7 @@
               <w:spacing w:line="360" w:lineRule="auto"/>
               <w:jc w:val="left"/>
               <w:rPr>
-                <w:rFonts w:ascii="仿宋" w:eastAsia="仿宋" w:hAnsi="仿宋" w:cs="仿宋" w:hint="eastAsia"/>
+                <w:rFonts w:ascii="仿宋" w:eastAsia="仿宋" w:hAnsi="仿宋" w:cs="仿宋"/>
                 <w:bCs/>
                 <w:sz w:val="24"/>
                 <w:szCs w:val="24"/>
@@ -13463,7 +13179,7 @@
               <w:spacing w:line="360" w:lineRule="auto"/>
               <w:jc w:val="left"/>
               <w:rPr>
-                <w:rFonts w:ascii="仿宋" w:eastAsia="仿宋" w:hAnsi="仿宋" w:cs="仿宋" w:hint="eastAsia"/>
+                <w:rFonts w:ascii="仿宋" w:eastAsia="仿宋" w:hAnsi="仿宋" w:cs="仿宋"/>
                 <w:bCs/>
                 <w:sz w:val="24"/>
                 <w:szCs w:val="24"/>
@@ -13489,7 +13205,7 @@
               <w:spacing w:line="360" w:lineRule="auto"/>
               <w:jc w:val="left"/>
               <w:rPr>
-                <w:rFonts w:ascii="仿宋" w:eastAsia="仿宋" w:hAnsi="仿宋" w:cs="仿宋" w:hint="eastAsia"/>
+                <w:rFonts w:ascii="仿宋" w:eastAsia="仿宋" w:hAnsi="仿宋" w:cs="仿宋"/>
                 <w:bCs/>
                 <w:sz w:val="24"/>
                 <w:szCs w:val="24"/>
@@ -13515,7 +13231,7 @@
               <w:spacing w:line="360" w:lineRule="auto"/>
               <w:jc w:val="left"/>
               <w:rPr>
-                <w:rFonts w:ascii="仿宋" w:eastAsia="仿宋" w:hAnsi="仿宋" w:cs="仿宋" w:hint="eastAsia"/>
+                <w:rFonts w:ascii="仿宋" w:eastAsia="仿宋" w:hAnsi="仿宋" w:cs="仿宋"/>
                 <w:bCs/>
                 <w:sz w:val="24"/>
                 <w:szCs w:val="24"/>
@@ -13541,7 +13257,7 @@
               <w:spacing w:line="360" w:lineRule="auto"/>
               <w:jc w:val="left"/>
               <w:rPr>
-                <w:rFonts w:ascii="仿宋" w:eastAsia="仿宋" w:hAnsi="仿宋" w:cs="仿宋" w:hint="eastAsia"/>
+                <w:rFonts w:ascii="仿宋" w:eastAsia="仿宋" w:hAnsi="仿宋" w:cs="仿宋"/>
                 <w:bCs/>
                 <w:sz w:val="24"/>
                 <w:szCs w:val="24"/>
@@ -13570,7 +13286,7 @@
               <w:spacing w:line="360" w:lineRule="auto"/>
               <w:jc w:val="left"/>
               <w:rPr>
-                <w:rFonts w:ascii="仿宋" w:eastAsia="仿宋" w:hAnsi="仿宋" w:cs="仿宋" w:hint="eastAsia"/>
+                <w:rFonts w:ascii="仿宋" w:eastAsia="仿宋" w:hAnsi="仿宋" w:cs="仿宋"/>
                 <w:bCs/>
                 <w:sz w:val="24"/>
                 <w:szCs w:val="24"/>
@@ -13587,7 +13303,7 @@
               <w:spacing w:line="360" w:lineRule="auto"/>
               <w:jc w:val="left"/>
               <w:rPr>
-                <w:rFonts w:ascii="仿宋" w:eastAsia="仿宋" w:hAnsi="仿宋" w:cs="仿宋" w:hint="eastAsia"/>
+                <w:rFonts w:ascii="仿宋" w:eastAsia="仿宋" w:hAnsi="仿宋" w:cs="仿宋"/>
                 <w:bCs/>
                 <w:sz w:val="24"/>
                 <w:szCs w:val="24"/>
@@ -13613,7 +13329,7 @@
               <w:spacing w:line="360" w:lineRule="auto"/>
               <w:jc w:val="left"/>
               <w:rPr>
-                <w:rFonts w:ascii="仿宋" w:eastAsia="仿宋" w:hAnsi="仿宋" w:cs="仿宋" w:hint="eastAsia"/>
+                <w:rFonts w:ascii="仿宋" w:eastAsia="仿宋" w:hAnsi="仿宋" w:cs="仿宋"/>
                 <w:bCs/>
                 <w:sz w:val="24"/>
                 <w:szCs w:val="24"/>
@@ -13639,7 +13355,7 @@
               <w:spacing w:line="360" w:lineRule="auto"/>
               <w:jc w:val="left"/>
               <w:rPr>
-                <w:rFonts w:ascii="仿宋" w:eastAsia="仿宋" w:hAnsi="仿宋" w:cs="仿宋" w:hint="eastAsia"/>
+                <w:rFonts w:ascii="仿宋" w:eastAsia="仿宋" w:hAnsi="仿宋" w:cs="仿宋"/>
                 <w:bCs/>
                 <w:sz w:val="24"/>
                 <w:szCs w:val="24"/>
@@ -13665,7 +13381,7 @@
               <w:spacing w:line="360" w:lineRule="auto"/>
               <w:jc w:val="left"/>
               <w:rPr>
-                <w:rFonts w:ascii="仿宋" w:eastAsia="仿宋" w:hAnsi="仿宋" w:cs="仿宋" w:hint="eastAsia"/>
+                <w:rFonts w:ascii="仿宋" w:eastAsia="仿宋" w:hAnsi="仿宋" w:cs="仿宋"/>
                 <w:bCs/>
                 <w:sz w:val="24"/>
                 <w:szCs w:val="24"/>
@@ -13694,7 +13410,7 @@
               <w:spacing w:line="360" w:lineRule="auto"/>
               <w:jc w:val="left"/>
               <w:rPr>
-                <w:rFonts w:ascii="仿宋" w:eastAsia="仿宋" w:hAnsi="仿宋" w:cs="仿宋" w:hint="eastAsia"/>
+                <w:rFonts w:ascii="仿宋" w:eastAsia="仿宋" w:hAnsi="仿宋" w:cs="仿宋"/>
                 <w:bCs/>
                 <w:sz w:val="24"/>
                 <w:szCs w:val="24"/>
@@ -13711,7 +13427,7 @@
               <w:spacing w:line="360" w:lineRule="auto"/>
               <w:jc w:val="left"/>
               <w:rPr>
-                <w:rFonts w:ascii="仿宋" w:eastAsia="仿宋" w:hAnsi="仿宋" w:cs="仿宋" w:hint="eastAsia"/>
+                <w:rFonts w:ascii="仿宋" w:eastAsia="仿宋" w:hAnsi="仿宋" w:cs="仿宋"/>
                 <w:bCs/>
                 <w:sz w:val="24"/>
                 <w:szCs w:val="24"/>
@@ -13737,7 +13453,7 @@
               <w:spacing w:line="360" w:lineRule="auto"/>
               <w:jc w:val="left"/>
               <w:rPr>
-                <w:rFonts w:ascii="仿宋" w:eastAsia="仿宋" w:hAnsi="仿宋" w:cs="仿宋" w:hint="eastAsia"/>
+                <w:rFonts w:ascii="仿宋" w:eastAsia="仿宋" w:hAnsi="仿宋" w:cs="仿宋"/>
                 <w:bCs/>
                 <w:sz w:val="24"/>
                 <w:szCs w:val="24"/>
@@ -13763,7 +13479,7 @@
               <w:spacing w:line="360" w:lineRule="auto"/>
               <w:jc w:val="left"/>
               <w:rPr>
-                <w:rFonts w:ascii="仿宋" w:eastAsia="仿宋" w:hAnsi="仿宋" w:cs="仿宋" w:hint="eastAsia"/>
+                <w:rFonts w:ascii="仿宋" w:eastAsia="仿宋" w:hAnsi="仿宋" w:cs="仿宋"/>
                 <w:bCs/>
                 <w:sz w:val="24"/>
                 <w:szCs w:val="24"/>
@@ -13789,7 +13505,7 @@
               <w:spacing w:line="360" w:lineRule="auto"/>
               <w:jc w:val="left"/>
               <w:rPr>
-                <w:rFonts w:ascii="仿宋" w:eastAsia="仿宋" w:hAnsi="仿宋" w:cs="仿宋" w:hint="eastAsia"/>
+                <w:rFonts w:ascii="仿宋" w:eastAsia="仿宋" w:hAnsi="仿宋" w:cs="仿宋"/>
                 <w:bCs/>
                 <w:sz w:val="24"/>
                 <w:szCs w:val="24"/>
@@ -13818,7 +13534,7 @@
               <w:spacing w:line="360" w:lineRule="auto"/>
               <w:jc w:val="left"/>
               <w:rPr>
-                <w:rFonts w:ascii="仿宋" w:eastAsia="仿宋" w:hAnsi="仿宋" w:cs="仿宋" w:hint="eastAsia"/>
+                <w:rFonts w:ascii="仿宋" w:eastAsia="仿宋" w:hAnsi="仿宋" w:cs="仿宋"/>
                 <w:bCs/>
                 <w:sz w:val="24"/>
                 <w:szCs w:val="24"/>
@@ -13853,7 +13569,7 @@
               <w:spacing w:line="360" w:lineRule="auto"/>
               <w:jc w:val="left"/>
               <w:rPr>
-                <w:rFonts w:ascii="仿宋" w:eastAsia="仿宋" w:hAnsi="仿宋" w:cs="仿宋" w:hint="eastAsia"/>
+                <w:rFonts w:ascii="仿宋" w:eastAsia="仿宋" w:hAnsi="仿宋" w:cs="仿宋"/>
                 <w:bCs/>
                 <w:sz w:val="24"/>
                 <w:szCs w:val="24"/>
@@ -13907,7 +13623,7 @@
               <w:spacing w:line="360" w:lineRule="auto"/>
               <w:jc w:val="left"/>
               <w:rPr>
-                <w:rFonts w:ascii="仿宋" w:eastAsia="仿宋" w:hAnsi="仿宋" w:cs="仿宋" w:hint="eastAsia"/>
+                <w:rFonts w:ascii="仿宋" w:eastAsia="仿宋" w:hAnsi="仿宋" w:cs="仿宋"/>
                 <w:bCs/>
                 <w:sz w:val="24"/>
                 <w:szCs w:val="24"/>
@@ -13933,7 +13649,7 @@
               <w:spacing w:line="360" w:lineRule="auto"/>
               <w:jc w:val="left"/>
               <w:rPr>
-                <w:rFonts w:ascii="仿宋" w:eastAsia="仿宋" w:hAnsi="仿宋" w:cs="仿宋" w:hint="eastAsia"/>
+                <w:rFonts w:ascii="仿宋" w:eastAsia="仿宋" w:hAnsi="仿宋" w:cs="仿宋"/>
                 <w:bCs/>
                 <w:sz w:val="24"/>
                 <w:szCs w:val="24"/>
@@ -13962,7 +13678,7 @@
               <w:spacing w:line="360" w:lineRule="auto"/>
               <w:jc w:val="left"/>
               <w:rPr>
-                <w:rFonts w:ascii="仿宋" w:eastAsia="仿宋" w:hAnsi="仿宋" w:cs="仿宋" w:hint="eastAsia"/>
+                <w:rFonts w:ascii="仿宋" w:eastAsia="仿宋" w:hAnsi="仿宋" w:cs="仿宋"/>
                 <w:bCs/>
                 <w:sz w:val="24"/>
                 <w:szCs w:val="24"/>
@@ -13979,7 +13695,7 @@
               <w:spacing w:line="360" w:lineRule="auto"/>
               <w:jc w:val="left"/>
               <w:rPr>
-                <w:rFonts w:ascii="仿宋" w:eastAsia="仿宋" w:hAnsi="仿宋" w:cs="仿宋" w:hint="eastAsia"/>
+                <w:rFonts w:ascii="仿宋" w:eastAsia="仿宋" w:hAnsi="仿宋" w:cs="仿宋"/>
                 <w:bCs/>
                 <w:sz w:val="24"/>
                 <w:szCs w:val="24"/>
@@ -14005,7 +13721,7 @@
               <w:spacing w:line="360" w:lineRule="auto"/>
               <w:jc w:val="left"/>
               <w:rPr>
-                <w:rFonts w:ascii="仿宋" w:eastAsia="仿宋" w:hAnsi="仿宋" w:cs="仿宋" w:hint="eastAsia"/>
+                <w:rFonts w:ascii="仿宋" w:eastAsia="仿宋" w:hAnsi="仿宋" w:cs="仿宋"/>
                 <w:bCs/>
                 <w:sz w:val="24"/>
                 <w:szCs w:val="24"/>
@@ -14031,7 +13747,7 @@
               <w:spacing w:line="360" w:lineRule="auto"/>
               <w:jc w:val="left"/>
               <w:rPr>
-                <w:rFonts w:ascii="仿宋" w:eastAsia="仿宋" w:hAnsi="仿宋" w:cs="仿宋" w:hint="eastAsia"/>
+                <w:rFonts w:ascii="仿宋" w:eastAsia="仿宋" w:hAnsi="仿宋" w:cs="仿宋"/>
                 <w:bCs/>
                 <w:sz w:val="24"/>
                 <w:szCs w:val="24"/>
@@ -14057,7 +13773,7 @@
               <w:spacing w:line="360" w:lineRule="auto"/>
               <w:jc w:val="left"/>
               <w:rPr>
-                <w:rFonts w:ascii="仿宋" w:eastAsia="仿宋" w:hAnsi="仿宋" w:cs="仿宋" w:hint="eastAsia"/>
+                <w:rFonts w:ascii="仿宋" w:eastAsia="仿宋" w:hAnsi="仿宋" w:cs="仿宋"/>
                 <w:bCs/>
                 <w:sz w:val="24"/>
                 <w:szCs w:val="24"/>
@@ -14086,7 +13802,7 @@
               <w:spacing w:line="360" w:lineRule="auto"/>
               <w:jc w:val="left"/>
               <w:rPr>
-                <w:rFonts w:ascii="仿宋" w:eastAsia="仿宋" w:hAnsi="仿宋" w:cs="仿宋" w:hint="eastAsia"/>
+                <w:rFonts w:ascii="仿宋" w:eastAsia="仿宋" w:hAnsi="仿宋" w:cs="仿宋"/>
                 <w:bCs/>
                 <w:sz w:val="24"/>
                 <w:szCs w:val="24"/>
@@ -14103,7 +13819,7 @@
               <w:spacing w:line="360" w:lineRule="auto"/>
               <w:jc w:val="left"/>
               <w:rPr>
-                <w:rFonts w:ascii="仿宋" w:eastAsia="仿宋" w:hAnsi="仿宋" w:cs="仿宋" w:hint="eastAsia"/>
+                <w:rFonts w:ascii="仿宋" w:eastAsia="仿宋" w:hAnsi="仿宋" w:cs="仿宋"/>
                 <w:bCs/>
                 <w:sz w:val="24"/>
                 <w:szCs w:val="24"/>
@@ -14129,7 +13845,7 @@
               <w:spacing w:line="360" w:lineRule="auto"/>
               <w:jc w:val="left"/>
               <w:rPr>
-                <w:rFonts w:ascii="仿宋" w:eastAsia="仿宋" w:hAnsi="仿宋" w:cs="仿宋" w:hint="eastAsia"/>
+                <w:rFonts w:ascii="仿宋" w:eastAsia="仿宋" w:hAnsi="仿宋" w:cs="仿宋"/>
                 <w:bCs/>
                 <w:sz w:val="24"/>
                 <w:szCs w:val="24"/>
@@ -14155,7 +13871,7 @@
               <w:spacing w:line="360" w:lineRule="auto"/>
               <w:jc w:val="left"/>
               <w:rPr>
-                <w:rFonts w:ascii="仿宋" w:eastAsia="仿宋" w:hAnsi="仿宋" w:cs="仿宋" w:hint="eastAsia"/>
+                <w:rFonts w:ascii="仿宋" w:eastAsia="仿宋" w:hAnsi="仿宋" w:cs="仿宋"/>
                 <w:bCs/>
                 <w:sz w:val="24"/>
                 <w:szCs w:val="24"/>
@@ -14181,7 +13897,7 @@
               <w:spacing w:line="360" w:lineRule="auto"/>
               <w:jc w:val="left"/>
               <w:rPr>
-                <w:rFonts w:ascii="仿宋" w:eastAsia="仿宋" w:hAnsi="仿宋" w:cs="仿宋" w:hint="eastAsia"/>
+                <w:rFonts w:ascii="仿宋" w:eastAsia="仿宋" w:hAnsi="仿宋" w:cs="仿宋"/>
                 <w:bCs/>
                 <w:sz w:val="24"/>
                 <w:szCs w:val="24"/>
@@ -14210,7 +13926,7 @@
               <w:spacing w:line="360" w:lineRule="auto"/>
               <w:jc w:val="left"/>
               <w:rPr>
-                <w:rFonts w:ascii="仿宋" w:eastAsia="仿宋" w:hAnsi="仿宋" w:cs="仿宋" w:hint="eastAsia"/>
+                <w:rFonts w:ascii="仿宋" w:eastAsia="仿宋" w:hAnsi="仿宋" w:cs="仿宋"/>
                 <w:bCs/>
                 <w:sz w:val="24"/>
                 <w:szCs w:val="24"/>
@@ -14245,7 +13961,7 @@
               <w:spacing w:line="360" w:lineRule="auto"/>
               <w:jc w:val="left"/>
               <w:rPr>
-                <w:rFonts w:ascii="仿宋" w:eastAsia="仿宋" w:hAnsi="仿宋" w:cs="仿宋" w:hint="eastAsia"/>
+                <w:rFonts w:ascii="仿宋" w:eastAsia="仿宋" w:hAnsi="仿宋" w:cs="仿宋"/>
                 <w:bCs/>
                 <w:sz w:val="24"/>
                 <w:szCs w:val="24"/>
@@ -14271,12 +13987,21 @@
               <w:spacing w:line="360" w:lineRule="auto"/>
               <w:jc w:val="left"/>
               <w:rPr>
-                <w:rFonts w:ascii="仿宋" w:eastAsia="仿宋" w:hAnsi="仿宋" w:cs="仿宋" w:hint="eastAsia"/>
-                <w:bCs/>
-                <w:sz w:val="24"/>
-                <w:szCs w:val="24"/>
-              </w:rPr>
-            </w:pPr>
+                <w:rFonts w:ascii="仿宋" w:eastAsia="仿宋" w:hAnsi="仿宋" w:cs="仿宋"/>
+                <w:bCs/>
+                <w:sz w:val="24"/>
+                <w:szCs w:val="24"/>
+              </w:rPr>
+            </w:pPr>
+            <w:r>
+              <w:rPr>
+                <w:rFonts w:ascii="仿宋" w:eastAsia="仿宋" w:hAnsi="仿宋" w:cs="仿宋"/>
+                <w:bCs/>
+                <w:sz w:val="24"/>
+                <w:szCs w:val="24"/>
+              </w:rPr>
+              <w:t>-0.4967972348</w:t>
+            </w:r>
           </w:p>
         </w:tc>
         <w:tc>
@@ -14288,12 +14013,21 @@
               <w:spacing w:line="360" w:lineRule="auto"/>
               <w:jc w:val="left"/>
               <w:rPr>
-                <w:rFonts w:ascii="仿宋" w:eastAsia="仿宋" w:hAnsi="仿宋" w:cs="仿宋" w:hint="eastAsia"/>
-                <w:bCs/>
-                <w:sz w:val="24"/>
-                <w:szCs w:val="24"/>
-              </w:rPr>
-            </w:pPr>
+                <w:rFonts w:ascii="仿宋" w:eastAsia="仿宋" w:hAnsi="仿宋" w:cs="仿宋"/>
+                <w:bCs/>
+                <w:sz w:val="24"/>
+                <w:szCs w:val="24"/>
+              </w:rPr>
+            </w:pPr>
+            <w:r>
+              <w:rPr>
+                <w:rFonts w:ascii="仿宋" w:eastAsia="仿宋" w:hAnsi="仿宋" w:cs="仿宋"/>
+                <w:bCs/>
+                <w:sz w:val="24"/>
+                <w:szCs w:val="24"/>
+              </w:rPr>
+              <w:t>-0.0011480281</w:t>
+            </w:r>
           </w:p>
         </w:tc>
         <w:tc>
@@ -14305,12 +14039,21 @@
               <w:spacing w:line="360" w:lineRule="auto"/>
               <w:jc w:val="left"/>
               <w:rPr>
-                <w:rFonts w:ascii="仿宋" w:eastAsia="仿宋" w:hAnsi="仿宋" w:cs="仿宋" w:hint="eastAsia"/>
-                <w:bCs/>
-                <w:sz w:val="24"/>
-                <w:szCs w:val="24"/>
-              </w:rPr>
-            </w:pPr>
+                <w:rFonts w:ascii="仿宋" w:eastAsia="仿宋" w:hAnsi="仿宋" w:cs="仿宋"/>
+                <w:bCs/>
+                <w:sz w:val="24"/>
+                <w:szCs w:val="24"/>
+              </w:rPr>
+            </w:pPr>
+            <w:r>
+              <w:rPr>
+                <w:rFonts w:ascii="仿宋" w:eastAsia="仿宋" w:hAnsi="仿宋" w:cs="仿宋"/>
+                <w:bCs/>
+                <w:sz w:val="24"/>
+                <w:szCs w:val="24"/>
+              </w:rPr>
+              <w:t>432.7396201743</w:t>
+            </w:r>
           </w:p>
         </w:tc>
       </w:tr>
@@ -14325,7 +14068,7 @@
               <w:spacing w:line="360" w:lineRule="auto"/>
               <w:jc w:val="left"/>
               <w:rPr>
-                <w:rFonts w:ascii="仿宋" w:eastAsia="仿宋" w:hAnsi="仿宋" w:cs="仿宋" w:hint="eastAsia"/>
+                <w:rFonts w:ascii="仿宋" w:eastAsia="仿宋" w:hAnsi="仿宋" w:cs="仿宋"/>
                 <w:bCs/>
                 <w:sz w:val="24"/>
                 <w:szCs w:val="24"/>
@@ -14342,7 +14085,7 @@
               <w:spacing w:line="360" w:lineRule="auto"/>
               <w:jc w:val="left"/>
               <w:rPr>
-                <w:rFonts w:ascii="仿宋" w:eastAsia="仿宋" w:hAnsi="仿宋" w:cs="仿宋" w:hint="eastAsia"/>
+                <w:rFonts w:ascii="仿宋" w:eastAsia="仿宋" w:hAnsi="仿宋" w:cs="仿宋"/>
                 <w:bCs/>
                 <w:sz w:val="24"/>
                 <w:szCs w:val="24"/>
@@ -14368,12 +14111,21 @@
               <w:spacing w:line="360" w:lineRule="auto"/>
               <w:jc w:val="left"/>
               <w:rPr>
-                <w:rFonts w:ascii="仿宋" w:eastAsia="仿宋" w:hAnsi="仿宋" w:cs="仿宋" w:hint="eastAsia"/>
-                <w:bCs/>
-                <w:sz w:val="24"/>
-                <w:szCs w:val="24"/>
-              </w:rPr>
-            </w:pPr>
+                <w:rFonts w:ascii="仿宋" w:eastAsia="仿宋" w:hAnsi="仿宋" w:cs="仿宋"/>
+                <w:bCs/>
+                <w:sz w:val="24"/>
+                <w:szCs w:val="24"/>
+              </w:rPr>
+            </w:pPr>
+            <w:r>
+              <w:rPr>
+                <w:rFonts w:ascii="仿宋" w:eastAsia="仿宋" w:hAnsi="仿宋" w:cs="仿宋"/>
+                <w:bCs/>
+                <w:sz w:val="24"/>
+                <w:szCs w:val="24"/>
+              </w:rPr>
+              <w:t>0.8131559537</w:t>
+            </w:r>
           </w:p>
         </w:tc>
         <w:tc>
@@ -14385,12 +14137,21 @@
               <w:spacing w:line="360" w:lineRule="auto"/>
               <w:jc w:val="left"/>
               <w:rPr>
-                <w:rFonts w:ascii="仿宋" w:eastAsia="仿宋" w:hAnsi="仿宋" w:cs="仿宋" w:hint="eastAsia"/>
-                <w:bCs/>
-                <w:sz w:val="24"/>
-                <w:szCs w:val="24"/>
-              </w:rPr>
-            </w:pPr>
+                <w:rFonts w:ascii="仿宋" w:eastAsia="仿宋" w:hAnsi="仿宋" w:cs="仿宋"/>
+                <w:bCs/>
+                <w:sz w:val="24"/>
+                <w:szCs w:val="24"/>
+              </w:rPr>
+            </w:pPr>
+            <w:r>
+              <w:rPr>
+                <w:rFonts w:ascii="仿宋" w:eastAsia="仿宋" w:hAnsi="仿宋" w:cs="仿宋"/>
+                <w:bCs/>
+                <w:sz w:val="24"/>
+                <w:szCs w:val="24"/>
+              </w:rPr>
+              <w:t>0.0019209664</w:t>
+            </w:r>
           </w:p>
         </w:tc>
         <w:tc>
@@ -14402,12 +14163,21 @@
               <w:spacing w:line="360" w:lineRule="auto"/>
               <w:jc w:val="left"/>
               <w:rPr>
-                <w:rFonts w:ascii="仿宋" w:eastAsia="仿宋" w:hAnsi="仿宋" w:cs="仿宋" w:hint="eastAsia"/>
-                <w:bCs/>
-                <w:sz w:val="24"/>
-                <w:szCs w:val="24"/>
-              </w:rPr>
-            </w:pPr>
+                <w:rFonts w:ascii="仿宋" w:eastAsia="仿宋" w:hAnsi="仿宋" w:cs="仿宋"/>
+                <w:bCs/>
+                <w:sz w:val="24"/>
+                <w:szCs w:val="24"/>
+              </w:rPr>
+            </w:pPr>
+            <w:r>
+              <w:rPr>
+                <w:rFonts w:ascii="仿宋" w:eastAsia="仿宋" w:hAnsi="仿宋" w:cs="仿宋"/>
+                <w:bCs/>
+                <w:sz w:val="24"/>
+                <w:szCs w:val="24"/>
+              </w:rPr>
+              <w:t>423.3056551300</w:t>
+            </w:r>
           </w:p>
         </w:tc>
       </w:tr>
@@ -14422,7 +14192,7 @@
               <w:spacing w:line="360" w:lineRule="auto"/>
               <w:jc w:val="left"/>
               <w:rPr>
-                <w:rFonts w:ascii="仿宋" w:eastAsia="仿宋" w:hAnsi="仿宋" w:cs="仿宋" w:hint="eastAsia"/>
+                <w:rFonts w:ascii="仿宋" w:eastAsia="仿宋" w:hAnsi="仿宋" w:cs="仿宋"/>
                 <w:bCs/>
                 <w:sz w:val="24"/>
                 <w:szCs w:val="24"/>
@@ -14439,7 +14209,7 @@
               <w:spacing w:line="360" w:lineRule="auto"/>
               <w:jc w:val="left"/>
               <w:rPr>
-                <w:rFonts w:ascii="仿宋" w:eastAsia="仿宋" w:hAnsi="仿宋" w:cs="仿宋" w:hint="eastAsia"/>
+                <w:rFonts w:ascii="仿宋" w:eastAsia="仿宋" w:hAnsi="仿宋" w:cs="仿宋"/>
                 <w:bCs/>
                 <w:sz w:val="24"/>
                 <w:szCs w:val="24"/>
@@ -14465,12 +14235,21 @@
               <w:spacing w:line="360" w:lineRule="auto"/>
               <w:jc w:val="left"/>
               <w:rPr>
-                <w:rFonts w:ascii="仿宋" w:eastAsia="仿宋" w:hAnsi="仿宋" w:cs="仿宋" w:hint="eastAsia"/>
-                <w:bCs/>
-                <w:sz w:val="24"/>
-                <w:szCs w:val="24"/>
-              </w:rPr>
-            </w:pPr>
+                <w:rFonts w:ascii="仿宋" w:eastAsia="仿宋" w:hAnsi="仿宋" w:cs="仿宋"/>
+                <w:bCs/>
+                <w:sz w:val="24"/>
+                <w:szCs w:val="24"/>
+              </w:rPr>
+            </w:pPr>
+            <w:r>
+              <w:rPr>
+                <w:rFonts w:ascii="仿宋" w:eastAsia="仿宋" w:hAnsi="仿宋" w:cs="仿宋"/>
+                <w:bCs/>
+                <w:sz w:val="24"/>
+                <w:szCs w:val="24"/>
+              </w:rPr>
+              <w:t>0.3525266388</w:t>
+            </w:r>
           </w:p>
         </w:tc>
         <w:tc>
@@ -14482,12 +14261,23 @@
               <w:spacing w:line="360" w:lineRule="auto"/>
               <w:jc w:val="left"/>
               <w:rPr>
-                <w:rFonts w:ascii="仿宋" w:eastAsia="仿宋" w:hAnsi="仿宋" w:cs="仿宋" w:hint="eastAsia"/>
-                <w:bCs/>
-                <w:sz w:val="24"/>
-                <w:szCs w:val="24"/>
-              </w:rPr>
-            </w:pPr>
+                <w:rFonts w:ascii="仿宋" w:eastAsia="仿宋" w:hAnsi="仿宋" w:cs="仿宋"/>
+                <w:bCs/>
+                <w:sz w:val="24"/>
+                <w:szCs w:val="24"/>
+              </w:rPr>
+            </w:pPr>
+            <w:r>
+              <w:rPr>
+                <w:rFonts w:ascii="仿宋" w:eastAsia="仿宋" w:hAnsi="仿宋" w:cs="仿宋"/>
+                <w:bCs/>
+                <w:sz w:val="24"/>
+                <w:szCs w:val="24"/>
+              </w:rPr>
+              <w:t>0.0008385458</w:t>
+            </w:r>
+            <w:bookmarkStart w:id="0" w:name="_GoBack"/>
+            <w:bookmarkEnd w:id="0"/>
           </w:p>
         </w:tc>
         <w:tc>
@@ -14499,12 +14289,21 @@
               <w:spacing w:line="360" w:lineRule="auto"/>
               <w:jc w:val="left"/>
               <w:rPr>
-                <w:rFonts w:ascii="仿宋" w:eastAsia="仿宋" w:hAnsi="仿宋" w:cs="仿宋" w:hint="eastAsia"/>
-                <w:bCs/>
-                <w:sz w:val="24"/>
-                <w:szCs w:val="24"/>
-              </w:rPr>
-            </w:pPr>
+                <w:rFonts w:ascii="仿宋" w:eastAsia="仿宋" w:hAnsi="仿宋" w:cs="仿宋"/>
+                <w:bCs/>
+                <w:sz w:val="24"/>
+                <w:szCs w:val="24"/>
+              </w:rPr>
+            </w:pPr>
+            <w:r>
+              <w:rPr>
+                <w:rFonts w:ascii="仿宋" w:eastAsia="仿宋" w:hAnsi="仿宋" w:cs="仿宋"/>
+                <w:bCs/>
+                <w:sz w:val="24"/>
+                <w:szCs w:val="24"/>
+              </w:rPr>
+              <w:t>420.4023669959</w:t>
+            </w:r>
           </w:p>
         </w:tc>
       </w:tr>
@@ -14560,7 +14359,7 @@
         <w:spacing w:line="360" w:lineRule="auto"/>
         <w:jc w:val="left"/>
         <w:rPr>
-          <w:rFonts w:ascii="仿宋" w:eastAsia="仿宋" w:hAnsi="仿宋" w:cs="仿宋" w:hint="eastAsia"/>
+          <w:rFonts w:ascii="仿宋" w:eastAsia="仿宋" w:hAnsi="仿宋" w:cs="仿宋"/>
           <w:bCs/>
           <w:sz w:val="24"/>
           <w:szCs w:val="24"/>
@@ -14705,13 +14504,13 @@
       <w:pPr>
         <w:pStyle w:val="a7"/>
         <w:rPr>
-          <w:rFonts w:ascii="仿宋" w:eastAsia="仿宋" w:hAnsi="仿宋" w:cs="仿宋" w:hint="eastAsia"/>
+          <w:rFonts w:ascii="仿宋" w:eastAsia="仿宋" w:hAnsi="仿宋" w:cs="仿宋"/>
           <w:bCs/>
           <w:sz w:val="24"/>
           <w:szCs w:val="24"/>
         </w:rPr>
       </w:pPr>
-      <w:hyperlink r:id="rId16" w:history="1">
+      <w:hyperlink r:id="rId14" w:history="1">
         <w:r>
           <w:rPr>
             <w:rFonts w:ascii="仿宋" w:eastAsia="仿宋" w:hAnsi="仿宋" w:cs="仿宋" w:hint="eastAsia"/>
@@ -14727,7 +14526,7 @@
       <w:pPr>
         <w:pStyle w:val="a7"/>
         <w:rPr>
-          <w:rFonts w:ascii="仿宋" w:eastAsia="仿宋" w:hAnsi="仿宋" w:cs="仿宋" w:hint="eastAsia"/>
+          <w:rFonts w:ascii="仿宋" w:eastAsia="仿宋" w:hAnsi="仿宋" w:cs="仿宋"/>
           <w:bCs/>
           <w:sz w:val="24"/>
           <w:szCs w:val="24"/>
@@ -14760,7 +14559,7 @@
         </w:rPr>
         <w:t>：</w:t>
       </w:r>
-      <w:hyperlink r:id="rId17" w:history="1">
+      <w:hyperlink r:id="rId15" w:history="1">
         <w:r>
           <w:rPr>
             <w:rStyle w:val="a3"/>
@@ -14769,7 +14568,7 @@
             <w:sz w:val="24"/>
             <w:szCs w:val="24"/>
           </w:rPr>
-          <w:t>https://www.imcce.fr/recherche/equipes/a</w:t>
+          <w:t>https://www.imc</w:t>
         </w:r>
         <w:r>
           <w:rPr>
@@ -14779,7 +14578,7 @@
             <w:sz w:val="24"/>
             <w:szCs w:val="24"/>
           </w:rPr>
-          <w:t>s</w:t>
+          <w:t>c</w:t>
         </w:r>
         <w:r>
           <w:rPr>
@@ -14789,7 +14588,7 @@
             <w:sz w:val="24"/>
             <w:szCs w:val="24"/>
           </w:rPr>
-          <w:t>d/inpop/download17a</w:t>
+          <w:t>e.fr/recherche/equipes/asd/inpop/download17a</w:t>
         </w:r>
       </w:hyperlink>
     </w:p>
@@ -14832,7 +14631,7 @@
           <w:szCs w:val="24"/>
         </w:rPr>
       </w:pPr>
-      <w:hyperlink r:id="rId18" w:history="1">
+      <w:hyperlink r:id="rId16" w:history="1">
         <w:r>
           <w:rPr>
             <w:rFonts w:ascii="仿宋" w:eastAsia="仿宋" w:hAnsi="仿宋" w:cs="仿宋" w:hint="eastAsia"/>
@@ -14840,25 +14639,7 @@
             <w:sz w:val="24"/>
             <w:szCs w:val="24"/>
           </w:rPr>
-          <w:t>ftp://f</w:t>
-        </w:r>
-        <w:r>
-          <w:rPr>
-            <w:rFonts w:ascii="仿宋" w:eastAsia="仿宋" w:hAnsi="仿宋" w:cs="仿宋" w:hint="eastAsia"/>
-            <w:bCs/>
-            <w:sz w:val="24"/>
-            <w:szCs w:val="24"/>
-          </w:rPr>
-          <w:t>t</w:t>
-        </w:r>
-        <w:r>
-          <w:rPr>
-            <w:rFonts w:ascii="仿宋" w:eastAsia="仿宋" w:hAnsi="仿宋" w:cs="仿宋" w:hint="eastAsia"/>
-            <w:bCs/>
-            <w:sz w:val="24"/>
-            <w:szCs w:val="24"/>
-          </w:rPr>
-          <w:t>p.iaaras.ru/pub/epm/</w:t>
+          <w:t>ftp://ftp.iaaras.ru/pub/epm/</w:t>
         </w:r>
       </w:hyperlink>
     </w:p>
@@ -14866,7 +14647,7 @@
       <w:pPr>
         <w:pStyle w:val="a7"/>
         <w:rPr>
-          <w:rFonts w:ascii="仿宋" w:eastAsia="仿宋" w:hAnsi="仿宋" w:cs="仿宋" w:hint="eastAsia"/>
+          <w:rFonts w:ascii="仿宋" w:eastAsia="仿宋" w:hAnsi="仿宋" w:cs="仿宋"/>
           <w:bCs/>
           <w:sz w:val="24"/>
           <w:szCs w:val="24"/>
@@ -14948,7 +14729,7 @@
           <w:szCs w:val="24"/>
         </w:rPr>
       </w:pPr>
-      <w:hyperlink r:id="rId19" w:history="1">
+      <w:hyperlink r:id="rId17" w:history="1">
         <w:r>
           <w:rPr>
             <w:rStyle w:val="a3"/>
@@ -14965,7 +14746,7 @@
       <w:pPr>
         <w:pStyle w:val="a7"/>
         <w:rPr>
-          <w:rFonts w:ascii="仿宋" w:eastAsia="仿宋" w:hAnsi="仿宋" w:cs="仿宋" w:hint="eastAsia"/>
+          <w:rFonts w:ascii="仿宋" w:eastAsia="仿宋" w:hAnsi="仿宋" w:cs="仿宋"/>
           <w:bCs/>
           <w:sz w:val="24"/>
           <w:szCs w:val="24"/>
@@ -15228,7 +15009,7 @@
           <w:szCs w:val="24"/>
         </w:rPr>
       </w:pPr>
-      <w:hyperlink r:id="rId20" w:history="1">
+      <w:hyperlink r:id="rId18" w:history="1">
         <w:r>
           <w:rPr>
             <w:rStyle w:val="a3"/>
@@ -15307,7 +15088,7 @@
           <w:szCs w:val="24"/>
         </w:rPr>
       </w:pPr>
-      <w:hyperlink r:id="rId21" w:history="1">
+      <w:hyperlink r:id="rId19" w:history="1">
         <w:r>
           <w:rPr>
             <w:rStyle w:val="a3"/>
@@ -15382,7 +15163,7 @@
       <w:pPr>
         <w:pStyle w:val="a7"/>
         <w:rPr>
-          <w:rFonts w:ascii="仿宋" w:eastAsia="仿宋" w:hAnsi="仿宋" w:cs="仿宋" w:hint="eastAsia"/>
+          <w:rFonts w:ascii="仿宋" w:eastAsia="仿宋" w:hAnsi="仿宋" w:cs="仿宋"/>
           <w:bCs/>
           <w:sz w:val="24"/>
           <w:szCs w:val="24"/>
@@ -15410,7 +15191,7 @@
         <w:ind w:firstLine="420"/>
         <w:jc w:val="left"/>
         <w:rPr>
-          <w:rFonts w:ascii="仿宋" w:eastAsia="仿宋" w:hAnsi="仿宋" w:cs="仿宋" w:hint="eastAsia"/>
+          <w:rFonts w:ascii="仿宋" w:eastAsia="仿宋" w:hAnsi="仿宋" w:cs="仿宋"/>
           <w:bCs/>
           <w:sz w:val="24"/>
           <w:szCs w:val="24"/>
@@ -15801,7 +15582,7 @@
     <w:lsdException w:name="HTML Sample" w:semiHidden="1" w:unhideWhenUsed="1"/>
     <w:lsdException w:name="HTML Typewriter" w:semiHidden="1" w:unhideWhenUsed="1"/>
     <w:lsdException w:name="HTML Variable" w:semiHidden="1" w:unhideWhenUsed="1"/>
-    <w:lsdException w:name="Normal Table" w:unhideWhenUsed="1"/>
+    <w:lsdException w:name="Normal Table" w:semiHidden="1" w:unhideWhenUsed="1"/>
     <w:lsdException w:name="annotation subject" w:semiHidden="1" w:unhideWhenUsed="1"/>
     <w:lsdException w:name="No List" w:semiHidden="1" w:unhideWhenUsed="1"/>
     <w:lsdException w:name="Outline List 1" w:semiHidden="1" w:unhideWhenUsed="1"/>
@@ -16146,13 +15927,16 @@
   <w:style w:type="character" w:default="1" w:styleId="a0">
     <w:name w:val="Default Paragraph Font"/>
     <w:uiPriority w:val="1"/>
+    <w:semiHidden/>
     <w:unhideWhenUsed/>
   </w:style>
   <w:style w:type="table" w:default="1" w:styleId="a1">
     <w:name w:val="Normal Table"/>
     <w:uiPriority w:val="99"/>
+    <w:semiHidden/>
     <w:unhideWhenUsed/>
     <w:tblPr>
+      <w:tblInd w:w="0" w:type="dxa"/>
       <w:tblCellMar>
         <w:top w:w="0" w:type="dxa"/>
         <w:left w:w="108" w:type="dxa"/>
@@ -16618,7 +16402,7 @@
 </file>
 
 <file path=customXml/itemProps1.xml><?xml version="1.0" encoding="utf-8"?>
-<ds:datastoreItem xmlns:ds="http://schemas.openxmlformats.org/officeDocument/2006/customXml" ds:itemID="{974A435A-C14D-4EB8-94E4-D888D234541E}">
+<ds:datastoreItem xmlns:ds="http://schemas.openxmlformats.org/officeDocument/2006/customXml" ds:itemID="{A002F7C4-6B6A-4684-BB4E-4EBFB7A6E967}">
   <ds:schemaRefs>
     <ds:schemaRef ds:uri="http://schemas.openxmlformats.org/officeDocument/2006/bibliography"/>
   </ds:schemaRefs>

</xml_diff>